<commit_message>
Update build.yml to use absolute paths for Windows build
</commit_message>
<xml_diff>
--- a/仕様書.docx
+++ b/仕様書.docx
@@ -80,30 +80,6 @@
         <w:t>22S953 谷口壮平</w:t>
       </w:r>
     </w:p>
-    <w:p>
-      <w:pPr>
-        <w:widowControl/>
-        <w:jc w:val="left"/>
-        <w:rPr>
-          <w:b/>
-          <w:bCs/>
-          <w:sz w:val="24"/>
-          <w:szCs w:val="24"/>
-          <w:bdr w:val="none" w:sz="0" w:space="0" w:color="auto" w:frame="1"/>
-        </w:rPr>
-      </w:pPr>
-      <w:r>
-        <w:rPr>
-          <w:b/>
-          <w:bCs/>
-          <w:sz w:val="24"/>
-          <w:szCs w:val="24"/>
-          <w:bdr w:val="none" w:sz="0" w:space="0" w:color="auto" w:frame="1"/>
-        </w:rPr>
-        <w:br w:type="page"/>
-      </w:r>
-    </w:p>
-    <w:p/>
     <w:sectPr>
       <w:pgSz w:w="11906" w:h="16838"/>
       <w:pgMar w:top="1985" w:right="1701" w:bottom="1701" w:left="1701" w:header="851" w:footer="992" w:gutter="0"/>

</xml_diff>

<commit_message>
docs: add state transition diagram, specifications, and test report
</commit_message>
<xml_diff>
--- a/仕様書.docx
+++ b/仕様書.docx
@@ -104,15 +104,10 @@
         <w:ind w:leftChars="100" w:left="210"/>
         <w:jc w:val="center"/>
         <w:rPr>
+          <w:rFonts w:hint="eastAsia"/>
           <w:bdr w:val="none" w:sz="0" w:space="0" w:color="auto" w:frame="1"/>
         </w:rPr>
         <w:sectPr>
-          <w:headerReference w:type="even" r:id="rId8"/>
-          <w:headerReference w:type="default" r:id="rId9"/>
-          <w:footerReference w:type="even" r:id="rId10"/>
-          <w:footerReference w:type="default" r:id="rId11"/>
-          <w:headerReference w:type="first" r:id="rId12"/>
-          <w:footerReference w:type="first" r:id="rId13"/>
           <w:pgSz w:w="11906" w:h="16838"/>
           <w:pgMar w:top="1985" w:right="1701" w:bottom="1701" w:left="1701" w:header="851" w:footer="992" w:gutter="0"/>
           <w:cols w:space="425"/>
@@ -124,254 +119,21 @@
     <w:p>
       <w:pPr>
         <w:rPr>
-          <w:bdr w:val="none" w:sz="0" w:space="0" w:color="auto" w:frame="1"/>
-        </w:rPr>
-      </w:pPr>
-    </w:p>
-    <w:p>
-      <w:pPr>
-        <w:rPr>
-          <w:bdr w:val="none" w:sz="0" w:space="0" w:color="auto" w:frame="1"/>
-        </w:rPr>
-      </w:pPr>
-    </w:p>
-    <w:p>
-      <w:pPr>
-        <w:rPr>
-          <w:bdr w:val="none" w:sz="0" w:space="0" w:color="auto" w:frame="1"/>
-        </w:rPr>
-      </w:pPr>
-    </w:p>
-    <w:p>
-      <w:pPr>
-        <w:rPr>
-          <w:bdr w:val="none" w:sz="0" w:space="0" w:color="auto" w:frame="1"/>
-        </w:rPr>
-      </w:pPr>
-    </w:p>
-    <w:p>
-      <w:pPr>
-        <w:rPr>
-          <w:bdr w:val="none" w:sz="0" w:space="0" w:color="auto" w:frame="1"/>
-        </w:rPr>
-      </w:pPr>
-    </w:p>
-    <w:p>
-      <w:pPr>
-        <w:rPr>
-          <w:bdr w:val="none" w:sz="0" w:space="0" w:color="auto" w:frame="1"/>
-        </w:rPr>
-      </w:pPr>
-    </w:p>
-    <w:p>
-      <w:pPr>
-        <w:rPr>
-          <w:bdr w:val="none" w:sz="0" w:space="0" w:color="auto" w:frame="1"/>
-        </w:rPr>
-      </w:pPr>
-    </w:p>
-    <w:p>
-      <w:pPr>
-        <w:rPr>
-          <w:bdr w:val="none" w:sz="0" w:space="0" w:color="auto" w:frame="1"/>
-        </w:rPr>
-      </w:pPr>
-    </w:p>
-    <w:p>
-      <w:pPr>
-        <w:rPr>
-          <w:bdr w:val="none" w:sz="0" w:space="0" w:color="auto" w:frame="1"/>
-        </w:rPr>
-      </w:pPr>
-    </w:p>
-    <w:p>
-      <w:pPr>
-        <w:rPr>
-          <w:bdr w:val="none" w:sz="0" w:space="0" w:color="auto" w:frame="1"/>
-        </w:rPr>
-      </w:pPr>
-    </w:p>
-    <w:p>
-      <w:pPr>
-        <w:rPr>
-          <w:bdr w:val="none" w:sz="0" w:space="0" w:color="auto" w:frame="1"/>
-        </w:rPr>
-      </w:pPr>
-    </w:p>
-    <w:p>
-      <w:pPr>
-        <w:rPr>
-          <w:bdr w:val="none" w:sz="0" w:space="0" w:color="auto" w:frame="1"/>
-        </w:rPr>
-      </w:pPr>
-    </w:p>
-    <w:p>
-      <w:pPr>
-        <w:rPr>
-          <w:bdr w:val="none" w:sz="0" w:space="0" w:color="auto" w:frame="1"/>
-        </w:rPr>
-      </w:pPr>
-    </w:p>
-    <w:p>
-      <w:pPr>
-        <w:rPr>
-          <w:bdr w:val="none" w:sz="0" w:space="0" w:color="auto" w:frame="1"/>
-        </w:rPr>
-      </w:pPr>
-    </w:p>
-    <w:p>
-      <w:pPr>
-        <w:rPr>
-          <w:bdr w:val="none" w:sz="0" w:space="0" w:color="auto" w:frame="1"/>
-        </w:rPr>
-      </w:pPr>
-    </w:p>
-    <w:p>
-      <w:pPr>
-        <w:rPr>
-          <w:bdr w:val="none" w:sz="0" w:space="0" w:color="auto" w:frame="1"/>
-        </w:rPr>
-      </w:pPr>
-    </w:p>
-    <w:p>
-      <w:pPr>
-        <w:rPr>
-          <w:bdr w:val="none" w:sz="0" w:space="0" w:color="auto" w:frame="1"/>
-        </w:rPr>
-      </w:pPr>
-    </w:p>
-    <w:p>
-      <w:pPr>
-        <w:rPr>
-          <w:bdr w:val="none" w:sz="0" w:space="0" w:color="auto" w:frame="1"/>
-        </w:rPr>
-      </w:pPr>
-    </w:p>
-    <w:p>
-      <w:pPr>
-        <w:rPr>
-          <w:bdr w:val="none" w:sz="0" w:space="0" w:color="auto" w:frame="1"/>
-        </w:rPr>
-      </w:pPr>
-    </w:p>
-    <w:p>
-      <w:pPr>
-        <w:rPr>
-          <w:bdr w:val="none" w:sz="0" w:space="0" w:color="auto" w:frame="1"/>
-        </w:rPr>
-      </w:pPr>
-    </w:p>
-    <w:p>
-      <w:pPr>
-        <w:rPr>
-          <w:bdr w:val="none" w:sz="0" w:space="0" w:color="auto" w:frame="1"/>
-        </w:rPr>
-      </w:pPr>
-    </w:p>
-    <w:p>
-      <w:pPr>
-        <w:rPr>
-          <w:bdr w:val="none" w:sz="0" w:space="0" w:color="auto" w:frame="1"/>
-        </w:rPr>
-      </w:pPr>
-    </w:p>
-    <w:p>
-      <w:pPr>
-        <w:rPr>
-          <w:bdr w:val="none" w:sz="0" w:space="0" w:color="auto" w:frame="1"/>
-        </w:rPr>
-      </w:pPr>
-    </w:p>
-    <w:p>
-      <w:pPr>
-        <w:rPr>
-          <w:bdr w:val="none" w:sz="0" w:space="0" w:color="auto" w:frame="1"/>
-        </w:rPr>
-      </w:pPr>
-    </w:p>
-    <w:p>
-      <w:pPr>
-        <w:rPr>
-          <w:bdr w:val="none" w:sz="0" w:space="0" w:color="auto" w:frame="1"/>
-        </w:rPr>
-      </w:pPr>
-    </w:p>
-    <w:p>
-      <w:pPr>
-        <w:rPr>
-          <w:bdr w:val="none" w:sz="0" w:space="0" w:color="auto" w:frame="1"/>
-        </w:rPr>
-      </w:pPr>
-    </w:p>
-    <w:p>
-      <w:pPr>
-        <w:rPr>
-          <w:bdr w:val="none" w:sz="0" w:space="0" w:color="auto" w:frame="1"/>
-        </w:rPr>
-      </w:pPr>
-    </w:p>
-    <w:p>
-      <w:pPr>
-        <w:rPr>
-          <w:bdr w:val="none" w:sz="0" w:space="0" w:color="auto" w:frame="1"/>
-        </w:rPr>
-      </w:pPr>
-    </w:p>
-    <w:p>
-      <w:pPr>
-        <w:rPr>
-          <w:bdr w:val="none" w:sz="0" w:space="0" w:color="auto" w:frame="1"/>
-        </w:rPr>
-      </w:pPr>
-    </w:p>
-    <w:p>
-      <w:pPr>
-        <w:rPr>
-          <w:bdr w:val="none" w:sz="0" w:space="0" w:color="auto" w:frame="1"/>
-        </w:rPr>
-      </w:pPr>
-    </w:p>
-    <w:p>
-      <w:pPr>
-        <w:rPr>
-          <w:bdr w:val="none" w:sz="0" w:space="0" w:color="auto" w:frame="1"/>
-        </w:rPr>
-      </w:pPr>
-    </w:p>
-    <w:p>
-      <w:pPr>
-        <w:rPr>
-          <w:bdr w:val="none" w:sz="0" w:space="0" w:color="auto" w:frame="1"/>
-        </w:rPr>
-      </w:pPr>
-    </w:p>
-    <w:p>
-      <w:pPr>
-        <w:rPr>
-          <w:bdr w:val="none" w:sz="0" w:space="0" w:color="auto" w:frame="1"/>
-        </w:rPr>
-      </w:pPr>
-    </w:p>
-    <w:p>
-      <w:pPr>
-        <w:rPr>
-          <w:bdr w:val="none" w:sz="0" w:space="0" w:color="auto" w:frame="1"/>
-        </w:rPr>
-      </w:pPr>
-    </w:p>
-    <w:p>
-      <w:pPr>
-        <w:rPr>
-          <w:bdr w:val="none" w:sz="0" w:space="0" w:color="auto" w:frame="1"/>
-        </w:rPr>
-      </w:pPr>
-    </w:p>
-    <w:p>
-      <w:pPr>
-        <w:rPr>
-          <w:bdr w:val="none" w:sz="0" w:space="0" w:color="auto" w:frame="1"/>
-        </w:rPr>
-      </w:pPr>
+          <w:sz w:val="40"/>
+          <w:szCs w:val="44"/>
+          <w:bdr w:val="none" w:sz="0" w:space="0" w:color="auto" w:frame="1"/>
+        </w:rPr>
+      </w:pPr>
+      <w:r>
+        <w:rPr>
+          <w:rFonts w:hint="eastAsia"/>
+          <w:sz w:val="40"/>
+          <w:szCs w:val="44"/>
+          <w:bdr w:val="none" w:sz="0" w:space="0" w:color="auto" w:frame="1"/>
+        </w:rPr>
+        <w:lastRenderedPageBreak/>
+        <w:t>目次</w:t>
+      </w:r>
     </w:p>
     <w:p>
       <w:pPr>
@@ -379,6 +141,717 @@
         <w:numPr>
           <w:ilvl w:val="0"/>
           <w:numId w:val="1"/>
+        </w:numPr>
+        <w:ind w:leftChars="0"/>
+        <w:rPr>
+          <w:bdr w:val="none" w:sz="0" w:space="0" w:color="auto" w:frame="1"/>
+        </w:rPr>
+      </w:pPr>
+      <w:r>
+        <w:rPr>
+          <w:rFonts w:hint="eastAsia"/>
+          <w:bdr w:val="none" w:sz="0" w:space="0" w:color="auto" w:frame="1"/>
+        </w:rPr>
+        <w:t>概要</w:t>
+      </w:r>
+    </w:p>
+    <w:p>
+      <w:pPr>
+        <w:pStyle w:val="a8"/>
+        <w:numPr>
+          <w:ilvl w:val="1"/>
+          <w:numId w:val="1"/>
+        </w:numPr>
+        <w:ind w:leftChars="0"/>
+        <w:rPr>
+          <w:bdr w:val="none" w:sz="0" w:space="0" w:color="auto" w:frame="1"/>
+        </w:rPr>
+      </w:pPr>
+      <w:r>
+        <w:rPr>
+          <w:rFonts w:hint="eastAsia"/>
+          <w:bdr w:val="none" w:sz="0" w:space="0" w:color="auto" w:frame="1"/>
+        </w:rPr>
+        <w:t>概要</w:t>
+      </w:r>
+    </w:p>
+    <w:p>
+      <w:pPr>
+        <w:pStyle w:val="a8"/>
+        <w:numPr>
+          <w:ilvl w:val="1"/>
+          <w:numId w:val="1"/>
+        </w:numPr>
+        <w:ind w:leftChars="0"/>
+        <w:rPr>
+          <w:bdr w:val="none" w:sz="0" w:space="0" w:color="auto" w:frame="1"/>
+        </w:rPr>
+      </w:pPr>
+      <w:r>
+        <w:rPr>
+          <w:rFonts w:hint="eastAsia"/>
+          <w:bdr w:val="none" w:sz="0" w:space="0" w:color="auto" w:frame="1"/>
+        </w:rPr>
+        <w:t>目的</w:t>
+      </w:r>
+    </w:p>
+    <w:p>
+      <w:pPr>
+        <w:pStyle w:val="a8"/>
+        <w:numPr>
+          <w:ilvl w:val="1"/>
+          <w:numId w:val="1"/>
+        </w:numPr>
+        <w:ind w:leftChars="0"/>
+        <w:rPr>
+          <w:bdr w:val="none" w:sz="0" w:space="0" w:color="auto" w:frame="1"/>
+        </w:rPr>
+      </w:pPr>
+      <w:r>
+        <w:rPr>
+          <w:rFonts w:hint="eastAsia"/>
+          <w:bdr w:val="none" w:sz="0" w:space="0" w:color="auto" w:frame="1"/>
+        </w:rPr>
+        <w:t>目標</w:t>
+      </w:r>
+    </w:p>
+    <w:p>
+      <w:pPr>
+        <w:pStyle w:val="a8"/>
+        <w:numPr>
+          <w:ilvl w:val="1"/>
+          <w:numId w:val="1"/>
+        </w:numPr>
+        <w:ind w:leftChars="0"/>
+        <w:rPr>
+          <w:bdr w:val="none" w:sz="0" w:space="0" w:color="auto" w:frame="1"/>
+        </w:rPr>
+      </w:pPr>
+      <w:r>
+        <w:rPr>
+          <w:rFonts w:hint="eastAsia"/>
+          <w:bdr w:val="none" w:sz="0" w:space="0" w:color="auto" w:frame="1"/>
+        </w:rPr>
+        <w:t>作業・動作環境</w:t>
+      </w:r>
+    </w:p>
+    <w:p>
+      <w:pPr>
+        <w:pStyle w:val="a8"/>
+        <w:numPr>
+          <w:ilvl w:val="0"/>
+          <w:numId w:val="1"/>
+        </w:numPr>
+        <w:ind w:leftChars="0"/>
+        <w:rPr>
+          <w:bdr w:val="none" w:sz="0" w:space="0" w:color="auto" w:frame="1"/>
+        </w:rPr>
+      </w:pPr>
+      <w:r>
+        <w:rPr>
+          <w:rFonts w:hint="eastAsia"/>
+          <w:bdr w:val="none" w:sz="0" w:space="0" w:color="auto" w:frame="1"/>
+        </w:rPr>
+        <w:t>使用概要</w:t>
+      </w:r>
+    </w:p>
+    <w:p>
+      <w:pPr>
+        <w:pStyle w:val="a8"/>
+        <w:numPr>
+          <w:ilvl w:val="1"/>
+          <w:numId w:val="1"/>
+        </w:numPr>
+        <w:ind w:leftChars="0"/>
+        <w:rPr>
+          <w:bdr w:val="none" w:sz="0" w:space="0" w:color="auto" w:frame="1"/>
+        </w:rPr>
+      </w:pPr>
+      <w:r>
+        <w:rPr>
+          <w:rFonts w:hint="eastAsia"/>
+          <w:bdr w:val="none" w:sz="0" w:space="0" w:color="auto" w:frame="1"/>
+        </w:rPr>
+        <w:t>迷路詳細</w:t>
+      </w:r>
+    </w:p>
+    <w:p>
+      <w:pPr>
+        <w:pStyle w:val="a8"/>
+        <w:numPr>
+          <w:ilvl w:val="2"/>
+          <w:numId w:val="1"/>
+        </w:numPr>
+        <w:ind w:leftChars="0"/>
+        <w:rPr>
+          <w:bdr w:val="none" w:sz="0" w:space="0" w:color="auto" w:frame="1"/>
+        </w:rPr>
+      </w:pPr>
+      <w:r>
+        <w:rPr>
+          <w:rFonts w:hint="eastAsia"/>
+          <w:bdr w:val="none" w:sz="0" w:space="0" w:color="auto" w:frame="1"/>
+        </w:rPr>
+        <w:t>概要</w:t>
+      </w:r>
+    </w:p>
+    <w:p>
+      <w:pPr>
+        <w:pStyle w:val="a8"/>
+        <w:numPr>
+          <w:ilvl w:val="2"/>
+          <w:numId w:val="1"/>
+        </w:numPr>
+        <w:ind w:leftChars="0"/>
+        <w:rPr>
+          <w:bdr w:val="none" w:sz="0" w:space="0" w:color="auto" w:frame="1"/>
+        </w:rPr>
+      </w:pPr>
+      <w:r>
+        <w:rPr>
+          <w:rFonts w:hint="eastAsia"/>
+          <w:bdr w:val="none" w:sz="0" w:space="0" w:color="auto" w:frame="1"/>
+        </w:rPr>
+        <w:t>機能</w:t>
+      </w:r>
+    </w:p>
+    <w:p>
+      <w:pPr>
+        <w:pStyle w:val="a8"/>
+        <w:numPr>
+          <w:ilvl w:val="2"/>
+          <w:numId w:val="1"/>
+        </w:numPr>
+        <w:ind w:leftChars="0"/>
+        <w:rPr>
+          <w:bdr w:val="none" w:sz="0" w:space="0" w:color="auto" w:frame="1"/>
+        </w:rPr>
+      </w:pPr>
+      <w:r>
+        <w:rPr>
+          <w:rFonts w:hint="eastAsia"/>
+          <w:bdr w:val="none" w:sz="0" w:space="0" w:color="auto" w:frame="1"/>
+        </w:rPr>
+        <w:t>迷路データ</w:t>
+      </w:r>
+    </w:p>
+    <w:p>
+      <w:pPr>
+        <w:pStyle w:val="a8"/>
+        <w:numPr>
+          <w:ilvl w:val="2"/>
+          <w:numId w:val="1"/>
+        </w:numPr>
+        <w:ind w:leftChars="0"/>
+        <w:rPr>
+          <w:rFonts w:hint="eastAsia"/>
+          <w:bdr w:val="none" w:sz="0" w:space="0" w:color="auto" w:frame="1"/>
+        </w:rPr>
+      </w:pPr>
+      <w:r>
+        <w:rPr>
+          <w:rFonts w:hint="eastAsia"/>
+          <w:bdr w:val="none" w:sz="0" w:space="0" w:color="auto" w:frame="1"/>
+        </w:rPr>
+        <w:t>プレイヤー</w:t>
+      </w:r>
+    </w:p>
+    <w:p>
+      <w:pPr>
+        <w:pStyle w:val="a8"/>
+        <w:numPr>
+          <w:ilvl w:val="2"/>
+          <w:numId w:val="1"/>
+        </w:numPr>
+        <w:ind w:leftChars="0"/>
+        <w:rPr>
+          <w:rFonts w:hint="eastAsia"/>
+          <w:bdr w:val="none" w:sz="0" w:space="0" w:color="auto" w:frame="1"/>
+        </w:rPr>
+      </w:pPr>
+      <w:r>
+        <w:rPr>
+          <w:rFonts w:hint="eastAsia"/>
+          <w:bdr w:val="none" w:sz="0" w:space="0" w:color="auto" w:frame="1"/>
+        </w:rPr>
+        <w:t>画面構成</w:t>
+      </w:r>
+    </w:p>
+    <w:p>
+      <w:pPr>
+        <w:pStyle w:val="a8"/>
+        <w:numPr>
+          <w:ilvl w:val="1"/>
+          <w:numId w:val="1"/>
+        </w:numPr>
+        <w:ind w:leftChars="0"/>
+        <w:rPr>
+          <w:rFonts w:hint="eastAsia"/>
+          <w:bdr w:val="none" w:sz="0" w:space="0" w:color="auto" w:frame="1"/>
+        </w:rPr>
+      </w:pPr>
+      <w:r>
+        <w:rPr>
+          <w:rFonts w:hint="eastAsia"/>
+          <w:bdr w:val="none" w:sz="0" w:space="0" w:color="auto" w:frame="1"/>
+        </w:rPr>
+        <w:t>画面構成</w:t>
+      </w:r>
+    </w:p>
+    <w:p>
+      <w:pPr>
+        <w:pStyle w:val="a8"/>
+        <w:numPr>
+          <w:ilvl w:val="2"/>
+          <w:numId w:val="1"/>
+        </w:numPr>
+        <w:ind w:leftChars="0"/>
+        <w:rPr>
+          <w:bdr w:val="none" w:sz="0" w:space="0" w:color="auto" w:frame="1"/>
+        </w:rPr>
+      </w:pPr>
+      <w:r>
+        <w:rPr>
+          <w:rFonts w:hint="eastAsia"/>
+          <w:bdr w:val="none" w:sz="0" w:space="0" w:color="auto" w:frame="1"/>
+        </w:rPr>
+        <w:t>ホーム画面</w:t>
+      </w:r>
+    </w:p>
+    <w:p>
+      <w:pPr>
+        <w:pStyle w:val="a8"/>
+        <w:numPr>
+          <w:ilvl w:val="3"/>
+          <w:numId w:val="1"/>
+        </w:numPr>
+        <w:ind w:leftChars="0"/>
+        <w:rPr>
+          <w:bdr w:val="none" w:sz="0" w:space="0" w:color="auto" w:frame="1"/>
+        </w:rPr>
+      </w:pPr>
+      <w:r>
+        <w:rPr>
+          <w:rFonts w:hint="eastAsia"/>
+          <w:bdr w:val="none" w:sz="0" w:space="0" w:color="auto" w:frame="1"/>
+        </w:rPr>
+        <w:t>UI構成</w:t>
+      </w:r>
+    </w:p>
+    <w:p>
+      <w:pPr>
+        <w:pStyle w:val="a8"/>
+        <w:numPr>
+          <w:ilvl w:val="3"/>
+          <w:numId w:val="1"/>
+        </w:numPr>
+        <w:ind w:leftChars="0"/>
+        <w:rPr>
+          <w:rFonts w:hint="eastAsia"/>
+          <w:bdr w:val="none" w:sz="0" w:space="0" w:color="auto" w:frame="1"/>
+        </w:rPr>
+      </w:pPr>
+      <w:r>
+        <w:rPr>
+          <w:rFonts w:hint="eastAsia"/>
+          <w:bdr w:val="none" w:sz="0" w:space="0" w:color="auto" w:frame="1"/>
+        </w:rPr>
+        <w:t>タイトル</w:t>
+      </w:r>
+    </w:p>
+    <w:p>
+      <w:pPr>
+        <w:pStyle w:val="a8"/>
+        <w:numPr>
+          <w:ilvl w:val="3"/>
+          <w:numId w:val="1"/>
+        </w:numPr>
+        <w:ind w:leftChars="0"/>
+        <w:rPr>
+          <w:bdr w:val="none" w:sz="0" w:space="0" w:color="auto" w:frame="1"/>
+        </w:rPr>
+      </w:pPr>
+      <w:r>
+        <w:rPr>
+          <w:rFonts w:hint="eastAsia"/>
+          <w:bdr w:val="none" w:sz="0" w:space="0" w:color="auto" w:frame="1"/>
+        </w:rPr>
+        <w:t>ボタン</w:t>
+      </w:r>
+    </w:p>
+    <w:p>
+      <w:pPr>
+        <w:pStyle w:val="a8"/>
+        <w:numPr>
+          <w:ilvl w:val="4"/>
+          <w:numId w:val="1"/>
+        </w:numPr>
+        <w:ind w:leftChars="0"/>
+        <w:rPr>
+          <w:bdr w:val="none" w:sz="0" w:space="0" w:color="auto" w:frame="1"/>
+        </w:rPr>
+      </w:pPr>
+      <w:r>
+        <w:rPr>
+          <w:rFonts w:hint="eastAsia"/>
+          <w:bdr w:val="none" w:sz="0" w:space="0" w:color="auto" w:frame="1"/>
+        </w:rPr>
+        <w:t>「NEW GAME」ボタン</w:t>
+      </w:r>
+    </w:p>
+    <w:p>
+      <w:pPr>
+        <w:pStyle w:val="a8"/>
+        <w:numPr>
+          <w:ilvl w:val="4"/>
+          <w:numId w:val="1"/>
+        </w:numPr>
+        <w:ind w:leftChars="0"/>
+        <w:rPr>
+          <w:bdr w:val="none" w:sz="0" w:space="0" w:color="auto" w:frame="1"/>
+        </w:rPr>
+      </w:pPr>
+      <w:r>
+        <w:rPr>
+          <w:rFonts w:hint="eastAsia"/>
+          <w:bdr w:val="none" w:sz="0" w:space="0" w:color="auto" w:frame="1"/>
+        </w:rPr>
+        <w:t>「</w:t>
+      </w:r>
+      <w:r>
+        <w:rPr>
+          <w:rFonts w:hint="eastAsia"/>
+          <w:bdr w:val="none" w:sz="0" w:space="0" w:color="auto" w:frame="1"/>
+        </w:rPr>
+        <w:t>CONTINUE</w:t>
+      </w:r>
+      <w:r>
+        <w:rPr>
+          <w:rFonts w:hint="eastAsia"/>
+          <w:bdr w:val="none" w:sz="0" w:space="0" w:color="auto" w:frame="1"/>
+        </w:rPr>
+        <w:t>」ボタン</w:t>
+      </w:r>
+    </w:p>
+    <w:p>
+      <w:pPr>
+        <w:pStyle w:val="a8"/>
+        <w:numPr>
+          <w:ilvl w:val="4"/>
+          <w:numId w:val="1"/>
+        </w:numPr>
+        <w:ind w:leftChars="0"/>
+        <w:rPr>
+          <w:bdr w:val="none" w:sz="0" w:space="0" w:color="auto" w:frame="1"/>
+        </w:rPr>
+      </w:pPr>
+      <w:r>
+        <w:rPr>
+          <w:rFonts w:hint="eastAsia"/>
+          <w:bdr w:val="none" w:sz="0" w:space="0" w:color="auto" w:frame="1"/>
+        </w:rPr>
+        <w:t>「</w:t>
+      </w:r>
+      <w:r>
+        <w:rPr>
+          <w:rFonts w:hint="eastAsia"/>
+          <w:bdr w:val="none" w:sz="0" w:space="0" w:color="auto" w:frame="1"/>
+        </w:rPr>
+        <w:t>HOW TO PLAY</w:t>
+      </w:r>
+      <w:r>
+        <w:rPr>
+          <w:rFonts w:hint="eastAsia"/>
+          <w:bdr w:val="none" w:sz="0" w:space="0" w:color="auto" w:frame="1"/>
+        </w:rPr>
+        <w:t>」ボタン</w:t>
+      </w:r>
+    </w:p>
+    <w:p>
+      <w:pPr>
+        <w:pStyle w:val="a8"/>
+        <w:numPr>
+          <w:ilvl w:val="2"/>
+          <w:numId w:val="1"/>
+        </w:numPr>
+        <w:ind w:leftChars="0"/>
+        <w:rPr>
+          <w:bdr w:val="none" w:sz="0" w:space="0" w:color="auto" w:frame="1"/>
+        </w:rPr>
+      </w:pPr>
+      <w:r>
+        <w:rPr>
+          <w:rFonts w:hint="eastAsia"/>
+          <w:bdr w:val="none" w:sz="0" w:space="0" w:color="auto" w:frame="1"/>
+        </w:rPr>
+        <w:t>ゲーム画面</w:t>
+      </w:r>
+    </w:p>
+    <w:p>
+      <w:pPr>
+        <w:pStyle w:val="a8"/>
+        <w:numPr>
+          <w:ilvl w:val="3"/>
+          <w:numId w:val="1"/>
+        </w:numPr>
+        <w:ind w:leftChars="0"/>
+        <w:rPr>
+          <w:rFonts w:hint="eastAsia"/>
+          <w:bdr w:val="none" w:sz="0" w:space="0" w:color="auto" w:frame="1"/>
+        </w:rPr>
+      </w:pPr>
+      <w:r>
+        <w:rPr>
+          <w:rFonts w:hint="eastAsia"/>
+          <w:bdr w:val="none" w:sz="0" w:space="0" w:color="auto" w:frame="1"/>
+        </w:rPr>
+        <w:t>UI構成</w:t>
+      </w:r>
+    </w:p>
+    <w:p>
+      <w:pPr>
+        <w:pStyle w:val="a8"/>
+        <w:numPr>
+          <w:ilvl w:val="3"/>
+          <w:numId w:val="1"/>
+        </w:numPr>
+        <w:ind w:leftChars="0"/>
+        <w:rPr>
+          <w:bdr w:val="none" w:sz="0" w:space="0" w:color="auto" w:frame="1"/>
+        </w:rPr>
+      </w:pPr>
+      <w:r>
+        <w:rPr>
+          <w:rFonts w:hint="eastAsia"/>
+          <w:bdr w:val="none" w:sz="0" w:space="0" w:color="auto" w:frame="1"/>
+        </w:rPr>
+        <w:t>迷路</w:t>
+      </w:r>
+    </w:p>
+    <w:p>
+      <w:pPr>
+        <w:pStyle w:val="a8"/>
+        <w:numPr>
+          <w:ilvl w:val="3"/>
+          <w:numId w:val="1"/>
+        </w:numPr>
+        <w:ind w:leftChars="0"/>
+        <w:rPr>
+          <w:rFonts w:hint="eastAsia"/>
+          <w:bdr w:val="none" w:sz="0" w:space="0" w:color="auto" w:frame="1"/>
+        </w:rPr>
+      </w:pPr>
+      <w:r>
+        <w:rPr>
+          <w:rFonts w:hint="eastAsia"/>
+          <w:bdr w:val="none" w:sz="0" w:space="0" w:color="auto" w:frame="1"/>
+        </w:rPr>
+        <w:t>コマンド一覧</w:t>
+      </w:r>
+    </w:p>
+    <w:p>
+      <w:pPr>
+        <w:pStyle w:val="a8"/>
+        <w:numPr>
+          <w:ilvl w:val="3"/>
+          <w:numId w:val="1"/>
+        </w:numPr>
+        <w:ind w:leftChars="0"/>
+        <w:rPr>
+          <w:bdr w:val="none" w:sz="0" w:space="0" w:color="auto" w:frame="1"/>
+        </w:rPr>
+      </w:pPr>
+      <w:r>
+        <w:rPr>
+          <w:rFonts w:hint="eastAsia"/>
+          <w:bdr w:val="none" w:sz="0" w:space="0" w:color="auto" w:frame="1"/>
+        </w:rPr>
+        <w:t>コマンド入力ボタン</w:t>
+      </w:r>
+    </w:p>
+    <w:p>
+      <w:pPr>
+        <w:pStyle w:val="a8"/>
+        <w:numPr>
+          <w:ilvl w:val="4"/>
+          <w:numId w:val="1"/>
+        </w:numPr>
+        <w:ind w:leftChars="0"/>
+        <w:rPr>
+          <w:rFonts w:hint="eastAsia"/>
+          <w:bdr w:val="none" w:sz="0" w:space="0" w:color="auto" w:frame="1"/>
+        </w:rPr>
+      </w:pPr>
+      <w:r>
+        <w:rPr>
+          <w:rFonts w:hint="eastAsia"/>
+          <w:bdr w:val="none" w:sz="0" w:space="0" w:color="auto" w:frame="1"/>
+        </w:rPr>
+        <w:t>矢印ボタン</w:t>
+      </w:r>
+    </w:p>
+    <w:p>
+      <w:pPr>
+        <w:pStyle w:val="a8"/>
+        <w:numPr>
+          <w:ilvl w:val="4"/>
+          <w:numId w:val="1"/>
+        </w:numPr>
+        <w:ind w:leftChars="0"/>
+        <w:rPr>
+          <w:bdr w:val="none" w:sz="0" w:space="0" w:color="auto" w:frame="1"/>
+        </w:rPr>
+      </w:pPr>
+      <w:r>
+        <w:rPr>
+          <w:rFonts w:hint="eastAsia"/>
+          <w:bdr w:val="none" w:sz="0" w:space="0" w:color="auto" w:frame="1"/>
+        </w:rPr>
+        <w:t>実行ボタン</w:t>
+      </w:r>
+    </w:p>
+    <w:p>
+      <w:pPr>
+        <w:pStyle w:val="a8"/>
+        <w:numPr>
+          <w:ilvl w:val="3"/>
+          <w:numId w:val="1"/>
+        </w:numPr>
+        <w:ind w:leftChars="0"/>
+        <w:rPr>
+          <w:rFonts w:hint="eastAsia"/>
+          <w:bdr w:val="none" w:sz="0" w:space="0" w:color="auto" w:frame="1"/>
+        </w:rPr>
+      </w:pPr>
+      <w:r>
+        <w:rPr>
+          <w:rFonts w:hint="eastAsia"/>
+          <w:bdr w:val="none" w:sz="0" w:space="0" w:color="auto" w:frame="1"/>
+        </w:rPr>
+        <w:t>「BACK」ボタン</w:t>
+      </w:r>
+    </w:p>
+    <w:p>
+      <w:pPr>
+        <w:pStyle w:val="a8"/>
+        <w:numPr>
+          <w:ilvl w:val="3"/>
+          <w:numId w:val="1"/>
+        </w:numPr>
+        <w:ind w:leftChars="0"/>
+        <w:rPr>
+          <w:bdr w:val="none" w:sz="0" w:space="0" w:color="auto" w:frame="1"/>
+        </w:rPr>
+      </w:pPr>
+      <w:r>
+        <w:rPr>
+          <w:rFonts w:hint="eastAsia"/>
+          <w:bdr w:val="none" w:sz="0" w:space="0" w:color="auto" w:frame="1"/>
+        </w:rPr>
+        <w:t>クリア</w:t>
+      </w:r>
+    </w:p>
+    <w:p>
+      <w:pPr>
+        <w:pStyle w:val="a8"/>
+        <w:numPr>
+          <w:ilvl w:val="4"/>
+          <w:numId w:val="1"/>
+        </w:numPr>
+        <w:ind w:leftChars="0"/>
+        <w:rPr>
+          <w:bdr w:val="none" w:sz="0" w:space="0" w:color="auto" w:frame="1"/>
+        </w:rPr>
+      </w:pPr>
+      <w:r>
+        <w:rPr>
+          <w:rFonts w:hint="eastAsia"/>
+          <w:bdr w:val="none" w:sz="0" w:space="0" w:color="auto" w:frame="1"/>
+        </w:rPr>
+        <w:t>「HOME」ボタン</w:t>
+      </w:r>
+    </w:p>
+    <w:p>
+      <w:pPr>
+        <w:pStyle w:val="a8"/>
+        <w:numPr>
+          <w:ilvl w:val="4"/>
+          <w:numId w:val="1"/>
+        </w:numPr>
+        <w:ind w:leftChars="0"/>
+        <w:rPr>
+          <w:bdr w:val="none" w:sz="0" w:space="0" w:color="auto" w:frame="1"/>
+        </w:rPr>
+      </w:pPr>
+      <w:r>
+        <w:rPr>
+          <w:rFonts w:hint="eastAsia"/>
+          <w:bdr w:val="none" w:sz="0" w:space="0" w:color="auto" w:frame="1"/>
+        </w:rPr>
+        <w:t>「RETRY」ボタン</w:t>
+      </w:r>
+    </w:p>
+    <w:p>
+      <w:pPr>
+        <w:pStyle w:val="a8"/>
+        <w:numPr>
+          <w:ilvl w:val="4"/>
+          <w:numId w:val="1"/>
+        </w:numPr>
+        <w:ind w:leftChars="0"/>
+        <w:rPr>
+          <w:rFonts w:hint="eastAsia"/>
+          <w:bdr w:val="none" w:sz="0" w:space="0" w:color="auto" w:frame="1"/>
+        </w:rPr>
+      </w:pPr>
+      <w:r>
+        <w:rPr>
+          <w:rFonts w:hint="eastAsia"/>
+          <w:bdr w:val="none" w:sz="0" w:space="0" w:color="auto" w:frame="1"/>
+        </w:rPr>
+        <w:t>「NEXT」ボタン</w:t>
+      </w:r>
+    </w:p>
+    <w:p>
+      <w:pPr>
+        <w:pStyle w:val="a8"/>
+        <w:numPr>
+          <w:ilvl w:val="2"/>
+          <w:numId w:val="1"/>
+        </w:numPr>
+        <w:ind w:leftChars="0"/>
+        <w:rPr>
+          <w:bdr w:val="none" w:sz="0" w:space="0" w:color="auto" w:frame="1"/>
+        </w:rPr>
+      </w:pPr>
+      <w:r>
+        <w:rPr>
+          <w:rFonts w:hint="eastAsia"/>
+          <w:bdr w:val="none" w:sz="0" w:space="0" w:color="auto" w:frame="1"/>
+        </w:rPr>
+        <w:t>説明画面</w:t>
+      </w:r>
+    </w:p>
+    <w:p>
+      <w:pPr>
+        <w:rPr>
+          <w:rFonts w:hint="eastAsia"/>
+          <w:bdr w:val="none" w:sz="0" w:space="0" w:color="auto" w:frame="1"/>
+        </w:rPr>
+      </w:pPr>
+      <w:r>
+        <w:rPr>
+          <w:bdr w:val="none" w:sz="0" w:space="0" w:color="auto" w:frame="1"/>
+        </w:rPr>
+        <w:br w:type="page"/>
+      </w:r>
+    </w:p>
+    <w:p>
+      <w:pPr>
+        <w:pStyle w:val="a8"/>
+        <w:numPr>
+          <w:ilvl w:val="0"/>
+          <w:numId w:val="3"/>
         </w:numPr>
         <w:ind w:leftChars="0"/>
         <w:rPr>
@@ -399,7 +872,7 @@
         <w:pStyle w:val="a8"/>
         <w:numPr>
           <w:ilvl w:val="1"/>
-          <w:numId w:val="1"/>
+          <w:numId w:val="3"/>
         </w:numPr>
         <w:ind w:leftChars="0"/>
         <w:rPr>
@@ -567,6 +1040,7 @@
     <w:p>
       <w:pPr>
         <w:rPr>
+          <w:rFonts w:hint="eastAsia"/>
           <w:bdr w:val="none" w:sz="0" w:space="0" w:color="auto" w:frame="1"/>
         </w:rPr>
       </w:pPr>
@@ -576,7 +1050,7 @@
         <w:pStyle w:val="a8"/>
         <w:numPr>
           <w:ilvl w:val="1"/>
-          <w:numId w:val="1"/>
+          <w:numId w:val="3"/>
         </w:numPr>
         <w:ind w:leftChars="0"/>
         <w:rPr>
@@ -713,7 +1187,7 @@
         <w:pStyle w:val="a8"/>
         <w:numPr>
           <w:ilvl w:val="1"/>
-          <w:numId w:val="1"/>
+          <w:numId w:val="3"/>
         </w:numPr>
         <w:ind w:leftChars="0"/>
         <w:rPr>
@@ -829,7 +1303,7 @@
         <w:pStyle w:val="a8"/>
         <w:numPr>
           <w:ilvl w:val="1"/>
-          <w:numId w:val="1"/>
+          <w:numId w:val="3"/>
         </w:numPr>
         <w:ind w:leftChars="0"/>
         <w:rPr>
@@ -1093,7 +1567,7 @@
         <w:pStyle w:val="a8"/>
         <w:numPr>
           <w:ilvl w:val="0"/>
-          <w:numId w:val="1"/>
+          <w:numId w:val="3"/>
         </w:numPr>
         <w:ind w:leftChars="0"/>
         <w:rPr>
@@ -1114,7 +1588,7 @@
         <w:pStyle w:val="a8"/>
         <w:numPr>
           <w:ilvl w:val="1"/>
-          <w:numId w:val="1"/>
+          <w:numId w:val="3"/>
         </w:numPr>
         <w:ind w:leftChars="0"/>
         <w:rPr>
@@ -1134,7 +1608,7 @@
         <w:pStyle w:val="a8"/>
         <w:numPr>
           <w:ilvl w:val="2"/>
-          <w:numId w:val="1"/>
+          <w:numId w:val="3"/>
         </w:numPr>
         <w:ind w:leftChars="0"/>
         <w:rPr>
@@ -1218,10 +1692,18 @@
     </w:p>
     <w:p>
       <w:pPr>
+        <w:rPr>
+          <w:rFonts w:hint="eastAsia"/>
+          <w:bdr w:val="none" w:sz="0" w:space="0" w:color="auto" w:frame="1"/>
+        </w:rPr>
+      </w:pPr>
+    </w:p>
+    <w:p>
+      <w:pPr>
         <w:pStyle w:val="a8"/>
         <w:numPr>
           <w:ilvl w:val="2"/>
-          <w:numId w:val="1"/>
+          <w:numId w:val="3"/>
         </w:numPr>
         <w:ind w:leftChars="0"/>
         <w:rPr>
@@ -1245,6 +1727,127 @@
         </w:numPr>
         <w:ind w:leftChars="0"/>
         <w:rPr>
+          <w:bdr w:val="none" w:sz="0" w:space="0" w:color="auto" w:frame="1"/>
+        </w:rPr>
+      </w:pPr>
+      <w:r>
+        <w:rPr>
+          <w:rFonts w:hint="eastAsia"/>
+          <w:bdr w:val="none" w:sz="0" w:space="0" w:color="auto" w:frame="1"/>
+        </w:rPr>
+        <w:t>ゲーム開始時はスタートマスにプレイヤーが居り，</w:t>
+      </w:r>
+      <w:r>
+        <w:rPr>
+          <w:rFonts w:hint="eastAsia"/>
+          <w:bdr w:val="none" w:sz="0" w:space="0" w:color="auto" w:frame="1"/>
+        </w:rPr>
+        <w:t>ゴールを目指して操作を行う．</w:t>
+      </w:r>
+    </w:p>
+    <w:p>
+      <w:pPr>
+        <w:pStyle w:val="a8"/>
+        <w:numPr>
+          <w:ilvl w:val="0"/>
+          <w:numId w:val="2"/>
+        </w:numPr>
+        <w:ind w:leftChars="0"/>
+        <w:rPr>
+          <w:bdr w:val="none" w:sz="0" w:space="0" w:color="auto" w:frame="1"/>
+        </w:rPr>
+      </w:pPr>
+      <w:r>
+        <w:rPr>
+          <w:rFonts w:hint="eastAsia"/>
+          <w:bdr w:val="none" w:sz="0" w:space="0" w:color="auto" w:frame="1"/>
+        </w:rPr>
+        <w:t>隣接するマスで，現在位置から壁で隔てられていないマスに移動することが出来る．</w:t>
+      </w:r>
+    </w:p>
+    <w:p>
+      <w:pPr>
+        <w:pStyle w:val="a8"/>
+        <w:numPr>
+          <w:ilvl w:val="0"/>
+          <w:numId w:val="2"/>
+        </w:numPr>
+        <w:ind w:leftChars="0"/>
+        <w:rPr>
+          <w:bdr w:val="none" w:sz="0" w:space="0" w:color="auto" w:frame="1"/>
+        </w:rPr>
+      </w:pPr>
+      <w:r>
+        <w:rPr>
+          <w:rFonts w:hint="eastAsia"/>
+          <w:bdr w:val="none" w:sz="0" w:space="0" w:color="auto" w:frame="1"/>
+        </w:rPr>
+        <w:t>プレイヤーは方向キーを使って進む方向を指定し，実行ボタンで移動を開始する．</w:t>
+      </w:r>
+    </w:p>
+    <w:p>
+      <w:pPr>
+        <w:pStyle w:val="a8"/>
+        <w:numPr>
+          <w:ilvl w:val="0"/>
+          <w:numId w:val="2"/>
+        </w:numPr>
+        <w:ind w:leftChars="0"/>
+        <w:rPr>
+          <w:bdr w:val="none" w:sz="0" w:space="0" w:color="auto" w:frame="1"/>
+        </w:rPr>
+      </w:pPr>
+      <w:r>
+        <w:rPr>
+          <w:rFonts w:hint="eastAsia"/>
+          <w:bdr w:val="none" w:sz="0" w:space="0" w:color="auto" w:frame="1"/>
+        </w:rPr>
+        <w:t>迷路はスタートからゴールまで必ずつながっており，スタートからゴールまでのルートは1つしか存在しない．</w:t>
+      </w:r>
+    </w:p>
+    <w:p>
+      <w:pPr>
+        <w:pStyle w:val="a8"/>
+        <w:numPr>
+          <w:ilvl w:val="0"/>
+          <w:numId w:val="2"/>
+        </w:numPr>
+        <w:ind w:leftChars="0"/>
+        <w:rPr>
+          <w:bdr w:val="none" w:sz="0" w:space="0" w:color="auto" w:frame="1"/>
+        </w:rPr>
+      </w:pPr>
+      <w:r>
+        <w:rPr>
+          <w:rFonts w:hint="eastAsia"/>
+          <w:bdr w:val="none" w:sz="0" w:space="0" w:color="auto" w:frame="1"/>
+        </w:rPr>
+        <w:t>ゴールすると其れまでにかかった時間が表示される．</w:t>
+      </w:r>
+    </w:p>
+    <w:p>
+      <w:pPr>
+        <w:pStyle w:val="a8"/>
+        <w:numPr>
+          <w:ilvl w:val="0"/>
+          <w:numId w:val="2"/>
+        </w:numPr>
+        <w:ind w:leftChars="0"/>
+        <w:rPr>
+          <w:bdr w:val="none" w:sz="0" w:space="0" w:color="auto" w:frame="1"/>
+        </w:rPr>
+      </w:pPr>
+      <w:r>
+        <w:rPr>
+          <w:rFonts w:hint="eastAsia"/>
+          <w:bdr w:val="none" w:sz="0" w:space="0" w:color="auto" w:frame="1"/>
+        </w:rPr>
+        <w:t>3×3マスから始まり，ゴールするたびに1ずつサイズが大きくなる．</w:t>
+      </w:r>
+    </w:p>
+    <w:p>
+      <w:pPr>
+        <w:rPr>
           <w:rFonts w:hint="eastAsia"/>
           <w:bdr w:val="none" w:sz="0" w:space="0" w:color="auto" w:frame="1"/>
         </w:rPr>
@@ -1255,7 +1858,7 @@
         <w:pStyle w:val="a8"/>
         <w:numPr>
           <w:ilvl w:val="2"/>
-          <w:numId w:val="1"/>
+          <w:numId w:val="3"/>
         </w:numPr>
         <w:ind w:leftChars="0"/>
         <w:rPr>
@@ -1274,8 +1877,112 @@
       <w:pPr>
         <w:pStyle w:val="a8"/>
         <w:numPr>
+          <w:ilvl w:val="0"/>
+          <w:numId w:val="2"/>
+        </w:numPr>
+        <w:ind w:leftChars="0"/>
+        <w:rPr>
+          <w:bdr w:val="none" w:sz="0" w:space="0" w:color="auto" w:frame="1"/>
+        </w:rPr>
+      </w:pPr>
+      <w:r>
+        <w:rPr>
+          <w:rFonts w:hint="eastAsia"/>
+          <w:bdr w:val="none" w:sz="0" w:space="0" w:color="auto" w:frame="1"/>
+        </w:rPr>
+        <w:t>バックエンドのRustで</w:t>
+      </w:r>
+      <w:r>
+        <w:rPr>
+          <w:rFonts w:hint="eastAsia"/>
+          <w:bdr w:val="none" w:sz="0" w:space="0" w:color="auto" w:frame="1"/>
+        </w:rPr>
+        <w:t>「</w:t>
+      </w:r>
+      <w:r>
+        <w:rPr>
+          <w:rFonts w:hint="eastAsia"/>
+          <w:bdr w:val="none" w:sz="0" w:space="0" w:color="auto" w:frame="1"/>
+        </w:rPr>
+        <w:t>壁伸ばし法</w:t>
+      </w:r>
+      <w:r>
+        <w:rPr>
+          <w:rFonts w:hint="eastAsia"/>
+          <w:bdr w:val="none" w:sz="0" w:space="0" w:color="auto" w:frame="1"/>
+        </w:rPr>
+        <w:t>」</w:t>
+      </w:r>
+      <w:r>
+        <w:rPr>
+          <w:rFonts w:hint="eastAsia"/>
+          <w:bdr w:val="none" w:sz="0" w:space="0" w:color="auto" w:frame="1"/>
+        </w:rPr>
+        <w:t>アルゴリズム</w:t>
+      </w:r>
+      <w:r>
+        <w:rPr>
+          <w:rFonts w:hint="eastAsia"/>
+          <w:bdr w:val="none" w:sz="0" w:space="0" w:color="auto" w:frame="1"/>
+        </w:rPr>
+        <w:t>を使用して</w:t>
+      </w:r>
+      <w:r>
+        <w:rPr>
+          <w:rFonts w:hint="eastAsia"/>
+          <w:bdr w:val="none" w:sz="0" w:space="0" w:color="auto" w:frame="1"/>
+        </w:rPr>
+        <w:t>迷路が</w:t>
+      </w:r>
+      <w:r>
+        <w:rPr>
+          <w:rFonts w:hint="eastAsia"/>
+          <w:bdr w:val="none" w:sz="0" w:space="0" w:color="auto" w:frame="1"/>
+        </w:rPr>
+        <w:t>ランダムに</w:t>
+      </w:r>
+      <w:r>
+        <w:rPr>
+          <w:rFonts w:hint="eastAsia"/>
+          <w:bdr w:val="none" w:sz="0" w:space="0" w:color="auto" w:frame="1"/>
+        </w:rPr>
+        <w:t>生成される．</w:t>
+      </w:r>
+    </w:p>
+    <w:p>
+      <w:pPr>
+        <w:pStyle w:val="a8"/>
+        <w:numPr>
+          <w:ilvl w:val="0"/>
+          <w:numId w:val="2"/>
+        </w:numPr>
+        <w:ind w:leftChars="0"/>
+        <w:rPr>
+          <w:bdr w:val="none" w:sz="0" w:space="0" w:color="auto" w:frame="1"/>
+        </w:rPr>
+      </w:pPr>
+      <w:r>
+        <w:rPr>
+          <w:rFonts w:hint="eastAsia"/>
+          <w:bdr w:val="none" w:sz="0" w:space="0" w:color="auto" w:frame="1"/>
+        </w:rPr>
+        <w:t>迷路は2次元配列で表現され，0は壁，1は通路，2はスタート地点，3はゴール地点として表現される．</w:t>
+      </w:r>
+    </w:p>
+    <w:p>
+      <w:pPr>
+        <w:rPr>
+          <w:rFonts w:hint="eastAsia"/>
+          <w:bdr w:val="none" w:sz="0" w:space="0" w:color="auto" w:frame="1"/>
+        </w:rPr>
+      </w:pPr>
+    </w:p>
+    <w:p>
+      <w:pPr>
+        <w:pStyle w:val="a8"/>
+        <w:numPr>
           <w:ilvl w:val="2"/>
-          <w:numId w:val="1"/>
+          <w:numId w:val="3"/>
         </w:numPr>
         <w:ind w:leftChars="0"/>
         <w:rPr>
@@ -1294,21 +2001,1694 @@
       <w:pPr>
         <w:pStyle w:val="a8"/>
         <w:numPr>
+          <w:ilvl w:val="0"/>
+          <w:numId w:val="2"/>
+        </w:numPr>
+        <w:ind w:leftChars="0"/>
+        <w:rPr>
+          <w:bdr w:val="none" w:sz="0" w:space="0" w:color="auto" w:frame="1"/>
+        </w:rPr>
+      </w:pPr>
+      <w:r>
+        <w:rPr>
+          <w:rFonts w:hint="eastAsia"/>
+          <w:bdr w:val="none" w:sz="0" w:space="0" w:color="auto" w:frame="1"/>
+        </w:rPr>
+        <w:t>プレイヤーがいるマスは靄が晴れており，プレイヤーの移動に応じて更新される．</w:t>
+      </w:r>
+    </w:p>
+    <w:p>
+      <w:pPr>
+        <w:pStyle w:val="a8"/>
+        <w:numPr>
+          <w:ilvl w:val="0"/>
+          <w:numId w:val="2"/>
+        </w:numPr>
+        <w:ind w:leftChars="0"/>
+        <w:rPr>
+          <w:rFonts w:hint="eastAsia"/>
+          <w:bdr w:val="none" w:sz="0" w:space="0" w:color="auto" w:frame="1"/>
+        </w:rPr>
+      </w:pPr>
+      <w:r>
+        <w:rPr>
+          <w:rFonts w:hint="eastAsia"/>
+          <w:bdr w:val="none" w:sz="0" w:space="0" w:color="auto" w:frame="1"/>
+        </w:rPr>
+        <w:t>入力されたコマンドに応じて位置を変化させる．</w:t>
+      </w:r>
+      <w:r>
+        <w:rPr>
+          <w:bdr w:val="none" w:sz="0" w:space="0" w:color="auto" w:frame="1"/>
+        </w:rPr>
+        <w:br w:type="page"/>
+      </w:r>
+    </w:p>
+    <w:p>
+      <w:pPr>
+        <w:pStyle w:val="a8"/>
+        <w:numPr>
           <w:ilvl w:val="2"/>
-          <w:numId w:val="1"/>
-        </w:numPr>
-        <w:ind w:leftChars="0"/>
-        <w:rPr>
-          <w:rFonts w:hint="eastAsia"/>
-          <w:bdr w:val="none" w:sz="0" w:space="0" w:color="auto" w:frame="1"/>
-        </w:rPr>
-      </w:pPr>
-      <w:r>
-        <w:rPr>
-          <w:rFonts w:hint="eastAsia"/>
-          <w:bdr w:val="none" w:sz="0" w:space="0" w:color="auto" w:frame="1"/>
-        </w:rPr>
+          <w:numId w:val="3"/>
+        </w:numPr>
+        <w:ind w:leftChars="0"/>
+        <w:rPr>
+          <w:bdr w:val="none" w:sz="0" w:space="0" w:color="auto" w:frame="1"/>
+        </w:rPr>
+      </w:pPr>
+      <w:r>
+        <w:rPr>
+          <w:rFonts w:hint="eastAsia"/>
+          <w:bdr w:val="none" w:sz="0" w:space="0" w:color="auto" w:frame="1"/>
+        </w:rPr>
+        <w:lastRenderedPageBreak/>
         <w:t>画面構成</w:t>
+      </w:r>
+    </w:p>
+    <w:p>
+      <w:pPr>
+        <w:pStyle w:val="a8"/>
+        <w:ind w:leftChars="0" w:left="940"/>
+        <w:rPr>
+          <w:bdr w:val="none" w:sz="0" w:space="0" w:color="auto" w:frame="1"/>
+        </w:rPr>
+      </w:pPr>
+      <w:r>
+        <w:rPr>
+          <w:rFonts w:hint="eastAsia"/>
+          <w:noProof/>
+          <w:bdr w:val="none" w:sz="0" w:space="0" w:color="auto" w:frame="1"/>
+        </w:rPr>
+        <w:drawing>
+          <wp:inline distT="0" distB="0" distL="0" distR="0" wp14:anchorId="6DB4CAE1" wp14:editId="040CF2B1">
+            <wp:extent cx="3299831" cy="1855961"/>
+            <wp:effectExtent l="0" t="0" r="0" b="0"/>
+            <wp:docPr id="1546185386" name="図 1"/>
+            <wp:cNvGraphicFramePr>
+              <a:graphicFrameLocks xmlns:a="http://schemas.openxmlformats.org/drawingml/2006/main" noChangeAspect="1"/>
+            </wp:cNvGraphicFramePr>
+            <a:graphic xmlns:a="http://schemas.openxmlformats.org/drawingml/2006/main">
+              <a:graphicData uri="http://schemas.openxmlformats.org/drawingml/2006/picture">
+                <pic:pic xmlns:pic="http://schemas.openxmlformats.org/drawingml/2006/picture">
+                  <pic:nvPicPr>
+                    <pic:cNvPr id="1546185386" name="図 1546185386"/>
+                    <pic:cNvPicPr/>
+                  </pic:nvPicPr>
+                  <pic:blipFill>
+                    <a:blip r:embed="rId8" cstate="print">
+                      <a:extLst>
+                        <a:ext uri="{28A0092B-C50C-407E-A947-70E740481C1C}">
+                          <a14:useLocalDpi xmlns:a14="http://schemas.microsoft.com/office/drawing/2010/main" val="0"/>
+                        </a:ext>
+                      </a:extLst>
+                    </a:blip>
+                    <a:stretch>
+                      <a:fillRect/>
+                    </a:stretch>
+                  </pic:blipFill>
+                  <pic:spPr>
+                    <a:xfrm>
+                      <a:off x="0" y="0"/>
+                      <a:ext cx="3306530" cy="1859729"/>
+                    </a:xfrm>
+                    <a:prstGeom prst="rect">
+                      <a:avLst/>
+                    </a:prstGeom>
+                  </pic:spPr>
+                </pic:pic>
+              </a:graphicData>
+            </a:graphic>
+          </wp:inline>
+        </w:drawing>
+      </w:r>
+    </w:p>
+    <w:p>
+      <w:pPr>
+        <w:rPr>
+          <w:rFonts w:hint="eastAsia"/>
+          <w:bdr w:val="none" w:sz="0" w:space="0" w:color="auto" w:frame="1"/>
+        </w:rPr>
+      </w:pPr>
+    </w:p>
+    <w:p>
+      <w:pPr>
+        <w:pStyle w:val="a8"/>
+        <w:numPr>
+          <w:ilvl w:val="1"/>
+          <w:numId w:val="3"/>
+        </w:numPr>
+        <w:ind w:leftChars="0"/>
+        <w:rPr>
+          <w:rFonts w:hint="eastAsia"/>
+          <w:bdr w:val="none" w:sz="0" w:space="0" w:color="auto" w:frame="1"/>
+        </w:rPr>
+      </w:pPr>
+      <w:r>
+        <w:rPr>
+          <w:rFonts w:hint="eastAsia"/>
+          <w:noProof/>
+          <w:bdr w:val="none" w:sz="0" w:space="0" w:color="auto" w:frame="1"/>
+          <w:lang w:val="ja-JP"/>
+        </w:rPr>
+        <w:drawing>
+          <wp:anchor distT="0" distB="0" distL="114300" distR="114300" simplePos="0" relativeHeight="251659264" behindDoc="0" locked="0" layoutInCell="1" allowOverlap="1" wp14:anchorId="30E5F6DD" wp14:editId="298FCCE3">
+            <wp:simplePos x="0" y="0"/>
+            <wp:positionH relativeFrom="margin">
+              <wp:align>right</wp:align>
+            </wp:positionH>
+            <wp:positionV relativeFrom="paragraph">
+              <wp:posOffset>78447</wp:posOffset>
+            </wp:positionV>
+            <wp:extent cx="2630170" cy="1708785"/>
+            <wp:effectExtent l="0" t="0" r="0" b="5715"/>
+            <wp:wrapNone/>
+            <wp:docPr id="736670752" name="図 1"/>
+            <wp:cNvGraphicFramePr>
+              <a:graphicFrameLocks xmlns:a="http://schemas.openxmlformats.org/drawingml/2006/main" noChangeAspect="1"/>
+            </wp:cNvGraphicFramePr>
+            <a:graphic xmlns:a="http://schemas.openxmlformats.org/drawingml/2006/main">
+              <a:graphicData uri="http://schemas.openxmlformats.org/drawingml/2006/picture">
+                <pic:pic xmlns:pic="http://schemas.openxmlformats.org/drawingml/2006/picture">
+                  <pic:nvPicPr>
+                    <pic:cNvPr id="736670752" name="図 736670752"/>
+                    <pic:cNvPicPr/>
+                  </pic:nvPicPr>
+                  <pic:blipFill rotWithShape="1">
+                    <a:blip r:embed="rId9" cstate="print">
+                      <a:extLst>
+                        <a:ext uri="{28A0092B-C50C-407E-A947-70E740481C1C}">
+                          <a14:useLocalDpi xmlns:a14="http://schemas.microsoft.com/office/drawing/2010/main" val="0"/>
+                        </a:ext>
+                      </a:extLst>
+                    </a:blip>
+                    <a:srcRect l="15501" t="10190" r="15324" b="9900"/>
+                    <a:stretch/>
+                  </pic:blipFill>
+                  <pic:spPr bwMode="auto">
+                    <a:xfrm>
+                      <a:off x="0" y="0"/>
+                      <a:ext cx="2630170" cy="1708785"/>
+                    </a:xfrm>
+                    <a:prstGeom prst="rect">
+                      <a:avLst/>
+                    </a:prstGeom>
+                    <a:ln>
+                      <a:noFill/>
+                    </a:ln>
+                    <a:extLst>
+                      <a:ext uri="{53640926-AAD7-44D8-BBD7-CCE9431645EC}">
+                        <a14:shadowObscured xmlns:a14="http://schemas.microsoft.com/office/drawing/2010/main"/>
+                      </a:ext>
+                    </a:extLst>
+                  </pic:spPr>
+                </pic:pic>
+              </a:graphicData>
+            </a:graphic>
+            <wp14:sizeRelH relativeFrom="page">
+              <wp14:pctWidth>0</wp14:pctWidth>
+            </wp14:sizeRelH>
+            <wp14:sizeRelV relativeFrom="page">
+              <wp14:pctHeight>0</wp14:pctHeight>
+            </wp14:sizeRelV>
+          </wp:anchor>
+        </w:drawing>
+      </w:r>
+      <w:r>
+        <w:rPr>
+          <w:rFonts w:hint="eastAsia"/>
+          <w:bdr w:val="none" w:sz="0" w:space="0" w:color="auto" w:frame="1"/>
+        </w:rPr>
+        <w:t>画面構成</w:t>
+      </w:r>
+    </w:p>
+    <w:p>
+      <w:pPr>
+        <w:pStyle w:val="a8"/>
+        <w:numPr>
+          <w:ilvl w:val="2"/>
+          <w:numId w:val="3"/>
+        </w:numPr>
+        <w:ind w:leftChars="0"/>
+        <w:rPr>
+          <w:bdr w:val="none" w:sz="0" w:space="0" w:color="auto" w:frame="1"/>
+        </w:rPr>
+      </w:pPr>
+      <w:r>
+        <w:rPr>
+          <w:rFonts w:hint="eastAsia"/>
+          <w:bdr w:val="none" w:sz="0" w:space="0" w:color="auto" w:frame="1"/>
+        </w:rPr>
+        <w:t>ホーム画面</w:t>
+      </w:r>
+    </w:p>
+    <w:p>
+      <w:pPr>
+        <w:pStyle w:val="a8"/>
+        <w:numPr>
+          <w:ilvl w:val="3"/>
+          <w:numId w:val="3"/>
+        </w:numPr>
+        <w:ind w:leftChars="0"/>
+        <w:rPr>
+          <w:bdr w:val="none" w:sz="0" w:space="0" w:color="auto" w:frame="1"/>
+        </w:rPr>
+      </w:pPr>
+      <w:r>
+        <w:rPr>
+          <w:rFonts w:hint="eastAsia"/>
+          <w:bdr w:val="none" w:sz="0" w:space="0" w:color="auto" w:frame="1"/>
+        </w:rPr>
+        <w:t>UI構成</w:t>
+      </w:r>
+    </w:p>
+    <w:p>
+      <w:pPr>
+        <w:pStyle w:val="a8"/>
+        <w:numPr>
+          <w:ilvl w:val="0"/>
+          <w:numId w:val="2"/>
+        </w:numPr>
+        <w:ind w:leftChars="0"/>
+        <w:rPr>
+          <w:bdr w:val="none" w:sz="0" w:space="0" w:color="auto" w:frame="1"/>
+        </w:rPr>
+      </w:pPr>
+      <w:r>
+        <w:rPr>
+          <w:rFonts w:hint="eastAsia"/>
+          <w:bdr w:val="none" w:sz="0" w:space="0" w:color="auto" w:frame="1"/>
+        </w:rPr>
+        <w:t>右図を参照</w:t>
+      </w:r>
+    </w:p>
+    <w:p>
+      <w:pPr>
+        <w:pStyle w:val="a8"/>
+        <w:numPr>
+          <w:ilvl w:val="0"/>
+          <w:numId w:val="2"/>
+        </w:numPr>
+        <w:ind w:leftChars="0"/>
+        <w:rPr>
+          <w:bdr w:val="none" w:sz="0" w:space="0" w:color="auto" w:frame="1"/>
+        </w:rPr>
+      </w:pPr>
+      <w:r>
+        <w:rPr>
+          <w:rFonts w:hint="eastAsia"/>
+          <w:bdr w:val="none" w:sz="0" w:space="0" w:color="auto" w:frame="1"/>
+        </w:rPr>
+        <w:t>「</w:t>
+      </w:r>
+      <w:r>
+        <w:rPr>
+          <w:rFonts w:hint="eastAsia"/>
+          <w:bdr w:val="none" w:sz="0" w:space="0" w:color="auto" w:frame="1"/>
+        </w:rPr>
+        <w:t>NEW GAME</w:t>
+      </w:r>
+      <w:r>
+        <w:rPr>
+          <w:rFonts w:hint="eastAsia"/>
+          <w:bdr w:val="none" w:sz="0" w:space="0" w:color="auto" w:frame="1"/>
+        </w:rPr>
+        <w:t>」「</w:t>
+      </w:r>
+      <w:r>
+        <w:rPr>
+          <w:rFonts w:hint="eastAsia"/>
+          <w:bdr w:val="none" w:sz="0" w:space="0" w:color="auto" w:frame="1"/>
+        </w:rPr>
+        <w:t>CONTINUE</w:t>
+      </w:r>
+      <w:r>
+        <w:rPr>
+          <w:rFonts w:hint="eastAsia"/>
+          <w:bdr w:val="none" w:sz="0" w:space="0" w:color="auto" w:frame="1"/>
+        </w:rPr>
+        <w:t>」</w:t>
+      </w:r>
+    </w:p>
+    <w:p>
+      <w:pPr>
+        <w:pStyle w:val="a8"/>
+        <w:ind w:leftChars="0" w:left="880"/>
+        <w:rPr>
+          <w:bdr w:val="none" w:sz="0" w:space="0" w:color="auto" w:frame="1"/>
+        </w:rPr>
+      </w:pPr>
+      <w:r>
+        <w:rPr>
+          <w:rFonts w:hint="eastAsia"/>
+          <w:bdr w:val="none" w:sz="0" w:space="0" w:color="auto" w:frame="1"/>
+        </w:rPr>
+        <w:t>「</w:t>
+      </w:r>
+      <w:r>
+        <w:rPr>
+          <w:rFonts w:hint="eastAsia"/>
+          <w:bdr w:val="none" w:sz="0" w:space="0" w:color="auto" w:frame="1"/>
+        </w:rPr>
+        <w:t>HOW TO PLAY</w:t>
+      </w:r>
+      <w:r>
+        <w:rPr>
+          <w:rFonts w:hint="eastAsia"/>
+          <w:bdr w:val="none" w:sz="0" w:space="0" w:color="auto" w:frame="1"/>
+        </w:rPr>
+        <w:t>」を選択できる．</w:t>
+      </w:r>
+    </w:p>
+    <w:p>
+      <w:pPr>
+        <w:pStyle w:val="a8"/>
+        <w:numPr>
+          <w:ilvl w:val="3"/>
+          <w:numId w:val="3"/>
+        </w:numPr>
+        <w:ind w:leftChars="0"/>
+        <w:rPr>
+          <w:bdr w:val="none" w:sz="0" w:space="0" w:color="auto" w:frame="1"/>
+        </w:rPr>
+      </w:pPr>
+      <w:r>
+        <w:rPr>
+          <w:rFonts w:hint="eastAsia"/>
+          <w:bdr w:val="none" w:sz="0" w:space="0" w:color="auto" w:frame="1"/>
+        </w:rPr>
+        <w:t>タイトル</w:t>
+      </w:r>
+    </w:p>
+    <w:p>
+      <w:pPr>
+        <w:pStyle w:val="a8"/>
+        <w:numPr>
+          <w:ilvl w:val="0"/>
+          <w:numId w:val="2"/>
+        </w:numPr>
+        <w:ind w:leftChars="0"/>
+        <w:rPr>
+          <w:rFonts w:hint="eastAsia"/>
+          <w:bdr w:val="none" w:sz="0" w:space="0" w:color="auto" w:frame="1"/>
+        </w:rPr>
+      </w:pPr>
+      <w:r>
+        <w:rPr>
+          <w:rFonts w:hint="eastAsia"/>
+          <w:bdr w:val="none" w:sz="0" w:space="0" w:color="auto" w:frame="1"/>
+        </w:rPr>
+        <w:t>タイトルが表示される．</w:t>
+      </w:r>
+    </w:p>
+    <w:p>
+      <w:pPr>
+        <w:pStyle w:val="a8"/>
+        <w:numPr>
+          <w:ilvl w:val="3"/>
+          <w:numId w:val="3"/>
+        </w:numPr>
+        <w:ind w:leftChars="0"/>
+        <w:rPr>
+          <w:bdr w:val="none" w:sz="0" w:space="0" w:color="auto" w:frame="1"/>
+        </w:rPr>
+      </w:pPr>
+      <w:r>
+        <w:rPr>
+          <w:rFonts w:hint="eastAsia"/>
+          <w:bdr w:val="none" w:sz="0" w:space="0" w:color="auto" w:frame="1"/>
+        </w:rPr>
+        <w:t>ボタン</w:t>
+      </w:r>
+    </w:p>
+    <w:p>
+      <w:pPr>
+        <w:pStyle w:val="a8"/>
+        <w:numPr>
+          <w:ilvl w:val="4"/>
+          <w:numId w:val="3"/>
+        </w:numPr>
+        <w:ind w:leftChars="0"/>
+        <w:rPr>
+          <w:bdr w:val="none" w:sz="0" w:space="0" w:color="auto" w:frame="1"/>
+        </w:rPr>
+      </w:pPr>
+      <w:r>
+        <w:rPr>
+          <w:rFonts w:hint="eastAsia"/>
+          <w:bdr w:val="none" w:sz="0" w:space="0" w:color="auto" w:frame="1"/>
+        </w:rPr>
+        <w:t>「</w:t>
+      </w:r>
+      <w:r>
+        <w:rPr>
+          <w:rFonts w:hint="eastAsia"/>
+          <w:bdr w:val="none" w:sz="0" w:space="0" w:color="auto" w:frame="1"/>
+        </w:rPr>
+        <w:t>NEW GAME</w:t>
+      </w:r>
+      <w:r>
+        <w:rPr>
+          <w:rFonts w:hint="eastAsia"/>
+          <w:bdr w:val="none" w:sz="0" w:space="0" w:color="auto" w:frame="1"/>
+        </w:rPr>
+        <w:t>」ボタン</w:t>
+      </w:r>
+    </w:p>
+    <w:p>
+      <w:pPr>
+        <w:pStyle w:val="a8"/>
+        <w:numPr>
+          <w:ilvl w:val="0"/>
+          <w:numId w:val="2"/>
+        </w:numPr>
+        <w:ind w:leftChars="0"/>
+        <w:rPr>
+          <w:bdr w:val="none" w:sz="0" w:space="0" w:color="auto" w:frame="1"/>
+        </w:rPr>
+      </w:pPr>
+      <w:r>
+        <w:rPr>
+          <w:rFonts w:hint="eastAsia"/>
+          <w:bdr w:val="none" w:sz="0" w:space="0" w:color="auto" w:frame="1"/>
+        </w:rPr>
+        <w:t>迷路ゲームを最初から開始する</w:t>
+      </w:r>
+      <w:r>
+        <w:rPr>
+          <w:rFonts w:hint="eastAsia"/>
+          <w:bdr w:val="none" w:sz="0" w:space="0" w:color="auto" w:frame="1"/>
+        </w:rPr>
+        <w:t>．</w:t>
+      </w:r>
+    </w:p>
+    <w:p>
+      <w:pPr>
+        <w:pStyle w:val="a8"/>
+        <w:numPr>
+          <w:ilvl w:val="4"/>
+          <w:numId w:val="3"/>
+        </w:numPr>
+        <w:ind w:leftChars="0"/>
+        <w:rPr>
+          <w:bdr w:val="none" w:sz="0" w:space="0" w:color="auto" w:frame="1"/>
+        </w:rPr>
+      </w:pPr>
+      <w:r>
+        <w:rPr>
+          <w:rFonts w:hint="eastAsia"/>
+          <w:bdr w:val="none" w:sz="0" w:space="0" w:color="auto" w:frame="1"/>
+        </w:rPr>
+        <w:t>「</w:t>
+      </w:r>
+      <w:r>
+        <w:rPr>
+          <w:rFonts w:hint="eastAsia"/>
+          <w:bdr w:val="none" w:sz="0" w:space="0" w:color="auto" w:frame="1"/>
+        </w:rPr>
+        <w:t>CONTINUE</w:t>
+      </w:r>
+      <w:r>
+        <w:rPr>
+          <w:rFonts w:hint="eastAsia"/>
+          <w:bdr w:val="none" w:sz="0" w:space="0" w:color="auto" w:frame="1"/>
+        </w:rPr>
+        <w:t>」ボタン</w:t>
+      </w:r>
+    </w:p>
+    <w:p>
+      <w:pPr>
+        <w:pStyle w:val="a8"/>
+        <w:numPr>
+          <w:ilvl w:val="0"/>
+          <w:numId w:val="2"/>
+        </w:numPr>
+        <w:ind w:leftChars="0"/>
+        <w:rPr>
+          <w:bdr w:val="none" w:sz="0" w:space="0" w:color="auto" w:frame="1"/>
+        </w:rPr>
+      </w:pPr>
+      <w:r>
+        <w:rPr>
+          <w:rFonts w:hint="eastAsia"/>
+          <w:bdr w:val="none" w:sz="0" w:space="0" w:color="auto" w:frame="1"/>
+        </w:rPr>
+        <w:t>迷路ゲームを続きから開始する</w:t>
+      </w:r>
+      <w:r>
+        <w:rPr>
+          <w:rFonts w:hint="eastAsia"/>
+          <w:bdr w:val="none" w:sz="0" w:space="0" w:color="auto" w:frame="1"/>
+        </w:rPr>
+        <w:t>．</w:t>
+      </w:r>
+    </w:p>
+    <w:p>
+      <w:pPr>
+        <w:pStyle w:val="a8"/>
+        <w:numPr>
+          <w:ilvl w:val="0"/>
+          <w:numId w:val="2"/>
+        </w:numPr>
+        <w:ind w:leftChars="0"/>
+        <w:rPr>
+          <w:bdr w:val="none" w:sz="0" w:space="0" w:color="auto" w:frame="1"/>
+        </w:rPr>
+      </w:pPr>
+      <w:r>
+        <w:rPr>
+          <w:rFonts w:hint="eastAsia"/>
+          <w:bdr w:val="none" w:sz="0" w:space="0" w:color="auto" w:frame="1"/>
+        </w:rPr>
+        <w:t>4×4以上の迷路のプレイデータが存在しなければ，このボタンは表示されない．</w:t>
+      </w:r>
+    </w:p>
+    <w:p>
+      <w:pPr>
+        <w:pStyle w:val="a8"/>
+        <w:numPr>
+          <w:ilvl w:val="4"/>
+          <w:numId w:val="3"/>
+        </w:numPr>
+        <w:ind w:leftChars="0"/>
+        <w:rPr>
+          <w:bdr w:val="none" w:sz="0" w:space="0" w:color="auto" w:frame="1"/>
+        </w:rPr>
+      </w:pPr>
+      <w:r>
+        <w:rPr>
+          <w:rFonts w:hint="eastAsia"/>
+          <w:bdr w:val="none" w:sz="0" w:space="0" w:color="auto" w:frame="1"/>
+        </w:rPr>
+        <w:t>「</w:t>
+      </w:r>
+      <w:r>
+        <w:rPr>
+          <w:rFonts w:hint="eastAsia"/>
+          <w:bdr w:val="none" w:sz="0" w:space="0" w:color="auto" w:frame="1"/>
+        </w:rPr>
+        <w:t>HOW TO PLAY</w:t>
+      </w:r>
+      <w:r>
+        <w:rPr>
+          <w:rFonts w:hint="eastAsia"/>
+          <w:bdr w:val="none" w:sz="0" w:space="0" w:color="auto" w:frame="1"/>
+        </w:rPr>
+        <w:t>」ボタン</w:t>
+      </w:r>
+    </w:p>
+    <w:p>
+      <w:pPr>
+        <w:pStyle w:val="a8"/>
+        <w:numPr>
+          <w:ilvl w:val="0"/>
+          <w:numId w:val="2"/>
+        </w:numPr>
+        <w:ind w:leftChars="0"/>
+        <w:rPr>
+          <w:bdr w:val="none" w:sz="0" w:space="0" w:color="auto" w:frame="1"/>
+        </w:rPr>
+      </w:pPr>
+      <w:r>
+        <w:rPr>
+          <w:rFonts w:hint="eastAsia"/>
+          <w:bdr w:val="none" w:sz="0" w:space="0" w:color="auto" w:frame="1"/>
+        </w:rPr>
+        <w:t>ゲーム説明の画面に遷移する</w:t>
+      </w:r>
+      <w:r>
+        <w:rPr>
+          <w:rFonts w:hint="eastAsia"/>
+          <w:bdr w:val="none" w:sz="0" w:space="0" w:color="auto" w:frame="1"/>
+        </w:rPr>
+        <w:t>．</w:t>
+      </w:r>
+    </w:p>
+    <w:p>
+      <w:pPr>
+        <w:pStyle w:val="a8"/>
+        <w:numPr>
+          <w:ilvl w:val="2"/>
+          <w:numId w:val="3"/>
+        </w:numPr>
+        <w:ind w:leftChars="0"/>
+        <w:rPr>
+          <w:bdr w:val="none" w:sz="0" w:space="0" w:color="auto" w:frame="1"/>
+        </w:rPr>
+      </w:pPr>
+      <w:r>
+        <w:rPr>
+          <w:rFonts w:hint="eastAsia"/>
+          <w:noProof/>
+          <w:bdr w:val="none" w:sz="0" w:space="0" w:color="auto" w:frame="1"/>
+        </w:rPr>
+        <w:drawing>
+          <wp:anchor distT="0" distB="0" distL="114300" distR="114300" simplePos="0" relativeHeight="251660288" behindDoc="0" locked="0" layoutInCell="1" allowOverlap="1" wp14:anchorId="3D0F9659" wp14:editId="75B4DDC0">
+            <wp:simplePos x="0" y="0"/>
+            <wp:positionH relativeFrom="margin">
+              <wp:align>right</wp:align>
+            </wp:positionH>
+            <wp:positionV relativeFrom="paragraph">
+              <wp:posOffset>36391</wp:posOffset>
+            </wp:positionV>
+            <wp:extent cx="2539219" cy="1639912"/>
+            <wp:effectExtent l="0" t="0" r="0" b="0"/>
+            <wp:wrapNone/>
+            <wp:docPr id="191183193" name="図 2"/>
+            <wp:cNvGraphicFramePr>
+              <a:graphicFrameLocks xmlns:a="http://schemas.openxmlformats.org/drawingml/2006/main" noChangeAspect="1"/>
+            </wp:cNvGraphicFramePr>
+            <a:graphic xmlns:a="http://schemas.openxmlformats.org/drawingml/2006/main">
+              <a:graphicData uri="http://schemas.openxmlformats.org/drawingml/2006/picture">
+                <pic:pic xmlns:pic="http://schemas.openxmlformats.org/drawingml/2006/picture">
+                  <pic:nvPicPr>
+                    <pic:cNvPr id="191183193" name="図 191183193"/>
+                    <pic:cNvPicPr/>
+                  </pic:nvPicPr>
+                  <pic:blipFill rotWithShape="1">
+                    <a:blip r:embed="rId10" cstate="print">
+                      <a:extLst>
+                        <a:ext uri="{28A0092B-C50C-407E-A947-70E740481C1C}">
+                          <a14:useLocalDpi xmlns:a14="http://schemas.microsoft.com/office/drawing/2010/main" val="0"/>
+                        </a:ext>
+                      </a:extLst>
+                    </a:blip>
+                    <a:srcRect l="15226" t="9882" r="15162" b="10191"/>
+                    <a:stretch/>
+                  </pic:blipFill>
+                  <pic:spPr bwMode="auto">
+                    <a:xfrm>
+                      <a:off x="0" y="0"/>
+                      <a:ext cx="2539219" cy="1639912"/>
+                    </a:xfrm>
+                    <a:prstGeom prst="rect">
+                      <a:avLst/>
+                    </a:prstGeom>
+                    <a:ln>
+                      <a:noFill/>
+                    </a:ln>
+                    <a:extLst>
+                      <a:ext uri="{53640926-AAD7-44D8-BBD7-CCE9431645EC}">
+                        <a14:shadowObscured xmlns:a14="http://schemas.microsoft.com/office/drawing/2010/main"/>
+                      </a:ext>
+                    </a:extLst>
+                  </pic:spPr>
+                </pic:pic>
+              </a:graphicData>
+            </a:graphic>
+            <wp14:sizeRelH relativeFrom="page">
+              <wp14:pctWidth>0</wp14:pctWidth>
+            </wp14:sizeRelH>
+            <wp14:sizeRelV relativeFrom="page">
+              <wp14:pctHeight>0</wp14:pctHeight>
+            </wp14:sizeRelV>
+          </wp:anchor>
+        </w:drawing>
+      </w:r>
+      <w:r>
+        <w:rPr>
+          <w:rFonts w:hint="eastAsia"/>
+          <w:bdr w:val="none" w:sz="0" w:space="0" w:color="auto" w:frame="1"/>
+        </w:rPr>
+        <w:t>ゲーム画面</w:t>
+      </w:r>
+    </w:p>
+    <w:p>
+      <w:pPr>
+        <w:pStyle w:val="a8"/>
+        <w:numPr>
+          <w:ilvl w:val="3"/>
+          <w:numId w:val="3"/>
+        </w:numPr>
+        <w:ind w:leftChars="0"/>
+        <w:rPr>
+          <w:bdr w:val="none" w:sz="0" w:space="0" w:color="auto" w:frame="1"/>
+        </w:rPr>
+      </w:pPr>
+      <w:r>
+        <w:rPr>
+          <w:rFonts w:hint="eastAsia"/>
+          <w:bdr w:val="none" w:sz="0" w:space="0" w:color="auto" w:frame="1"/>
+        </w:rPr>
+        <w:t>UI構成</w:t>
+      </w:r>
+    </w:p>
+    <w:p>
+      <w:pPr>
+        <w:pStyle w:val="a8"/>
+        <w:numPr>
+          <w:ilvl w:val="0"/>
+          <w:numId w:val="2"/>
+        </w:numPr>
+        <w:ind w:leftChars="0"/>
+        <w:rPr>
+          <w:rFonts w:hint="eastAsia"/>
+          <w:bdr w:val="none" w:sz="0" w:space="0" w:color="auto" w:frame="1"/>
+        </w:rPr>
+      </w:pPr>
+      <w:r>
+        <w:rPr>
+          <w:rFonts w:hint="eastAsia"/>
+          <w:bdr w:val="none" w:sz="0" w:space="0" w:color="auto" w:frame="1"/>
+        </w:rPr>
+        <w:t>右図を参照</w:t>
+      </w:r>
+    </w:p>
+    <w:p>
+      <w:pPr>
+        <w:pStyle w:val="a8"/>
+        <w:numPr>
+          <w:ilvl w:val="3"/>
+          <w:numId w:val="3"/>
+        </w:numPr>
+        <w:ind w:leftChars="0"/>
+        <w:rPr>
+          <w:rFonts w:hint="eastAsia"/>
+          <w:bdr w:val="none" w:sz="0" w:space="0" w:color="auto" w:frame="1"/>
+        </w:rPr>
+      </w:pPr>
+      <w:r>
+        <w:rPr>
+          <w:rFonts w:hint="eastAsia"/>
+          <w:bdr w:val="none" w:sz="0" w:space="0" w:color="auto" w:frame="1"/>
+        </w:rPr>
+        <w:t>迷路</w:t>
+      </w:r>
+    </w:p>
+    <w:p>
+      <w:pPr>
+        <w:pStyle w:val="a8"/>
+        <w:numPr>
+          <w:ilvl w:val="0"/>
+          <w:numId w:val="2"/>
+        </w:numPr>
+        <w:ind w:leftChars="0"/>
+        <w:rPr>
+          <w:bdr w:val="none" w:sz="0" w:space="0" w:color="auto" w:frame="1"/>
+        </w:rPr>
+      </w:pPr>
+      <w:r>
+        <w:rPr>
+          <w:rFonts w:hint="eastAsia"/>
+          <w:bdr w:val="none" w:sz="0" w:space="0" w:color="auto" w:frame="1"/>
+        </w:rPr>
+        <w:t>スタート</w:t>
+      </w:r>
+      <w:r>
+        <w:rPr>
+          <w:bdr w:val="none" w:sz="0" w:space="0" w:color="auto" w:frame="1"/>
+        </w:rPr>
+        <w:tab/>
+      </w:r>
+      <w:r>
+        <w:rPr>
+          <w:rFonts w:hint="eastAsia"/>
+          <w:bdr w:val="none" w:sz="0" w:space="0" w:color="auto" w:frame="1"/>
+        </w:rPr>
+        <w:t>: 青色</w:t>
+      </w:r>
+    </w:p>
+    <w:p>
+      <w:pPr>
+        <w:pStyle w:val="a8"/>
+        <w:numPr>
+          <w:ilvl w:val="0"/>
+          <w:numId w:val="2"/>
+        </w:numPr>
+        <w:ind w:leftChars="0"/>
+        <w:rPr>
+          <w:bdr w:val="none" w:sz="0" w:space="0" w:color="auto" w:frame="1"/>
+        </w:rPr>
+      </w:pPr>
+      <w:r>
+        <w:rPr>
+          <w:rFonts w:hint="eastAsia"/>
+          <w:bdr w:val="none" w:sz="0" w:space="0" w:color="auto" w:frame="1"/>
+        </w:rPr>
+        <w:t>ゴール</w:t>
+      </w:r>
+      <w:r>
+        <w:rPr>
+          <w:bdr w:val="none" w:sz="0" w:space="0" w:color="auto" w:frame="1"/>
+        </w:rPr>
+        <w:tab/>
+      </w:r>
+      <w:r>
+        <w:rPr>
+          <w:bdr w:val="none" w:sz="0" w:space="0" w:color="auto" w:frame="1"/>
+        </w:rPr>
+        <w:tab/>
+      </w:r>
+      <w:r>
+        <w:rPr>
+          <w:rFonts w:hint="eastAsia"/>
+          <w:bdr w:val="none" w:sz="0" w:space="0" w:color="auto" w:frame="1"/>
+        </w:rPr>
+        <w:t>: 赤色</w:t>
+      </w:r>
+    </w:p>
+    <w:p>
+      <w:pPr>
+        <w:pStyle w:val="a8"/>
+        <w:numPr>
+          <w:ilvl w:val="0"/>
+          <w:numId w:val="2"/>
+        </w:numPr>
+        <w:ind w:leftChars="0"/>
+        <w:rPr>
+          <w:bdr w:val="none" w:sz="0" w:space="0" w:color="auto" w:frame="1"/>
+        </w:rPr>
+      </w:pPr>
+      <w:r>
+        <w:rPr>
+          <w:rFonts w:hint="eastAsia"/>
+          <w:bdr w:val="none" w:sz="0" w:space="0" w:color="auto" w:frame="1"/>
+        </w:rPr>
+        <w:t>通路</w:t>
+      </w:r>
+      <w:r>
+        <w:rPr>
+          <w:bdr w:val="none" w:sz="0" w:space="0" w:color="auto" w:frame="1"/>
+        </w:rPr>
+        <w:tab/>
+      </w:r>
+      <w:r>
+        <w:rPr>
+          <w:bdr w:val="none" w:sz="0" w:space="0" w:color="auto" w:frame="1"/>
+        </w:rPr>
+        <w:tab/>
+      </w:r>
+      <w:r>
+        <w:rPr>
+          <w:rFonts w:hint="eastAsia"/>
+          <w:bdr w:val="none" w:sz="0" w:space="0" w:color="auto" w:frame="1"/>
+        </w:rPr>
+        <w:t>: 白色</w:t>
+      </w:r>
+    </w:p>
+    <w:p>
+      <w:pPr>
+        <w:pStyle w:val="a8"/>
+        <w:numPr>
+          <w:ilvl w:val="0"/>
+          <w:numId w:val="2"/>
+        </w:numPr>
+        <w:ind w:leftChars="0"/>
+        <w:rPr>
+          <w:bdr w:val="none" w:sz="0" w:space="0" w:color="auto" w:frame="1"/>
+        </w:rPr>
+      </w:pPr>
+      <w:r>
+        <w:rPr>
+          <w:rFonts w:hint="eastAsia"/>
+          <w:bdr w:val="none" w:sz="0" w:space="0" w:color="auto" w:frame="1"/>
+        </w:rPr>
+        <w:t>壁</w:t>
+      </w:r>
+      <w:r>
+        <w:rPr>
+          <w:bdr w:val="none" w:sz="0" w:space="0" w:color="auto" w:frame="1"/>
+        </w:rPr>
+        <w:tab/>
+      </w:r>
+      <w:r>
+        <w:rPr>
+          <w:bdr w:val="none" w:sz="0" w:space="0" w:color="auto" w:frame="1"/>
+        </w:rPr>
+        <w:tab/>
+      </w:r>
+      <w:r>
+        <w:rPr>
+          <w:rFonts w:hint="eastAsia"/>
+          <w:bdr w:val="none" w:sz="0" w:space="0" w:color="auto" w:frame="1"/>
+        </w:rPr>
+        <w:t>: 黒色</w:t>
+      </w:r>
+    </w:p>
+    <w:p>
+      <w:pPr>
+        <w:pStyle w:val="a8"/>
+        <w:numPr>
+          <w:ilvl w:val="0"/>
+          <w:numId w:val="2"/>
+        </w:numPr>
+        <w:ind w:leftChars="0"/>
+        <w:rPr>
+          <w:rFonts w:hint="eastAsia"/>
+          <w:bdr w:val="none" w:sz="0" w:space="0" w:color="auto" w:frame="1"/>
+        </w:rPr>
+      </w:pPr>
+      <w:r>
+        <w:rPr>
+          <w:rFonts w:hint="eastAsia"/>
+          <w:bdr w:val="none" w:sz="0" w:space="0" w:color="auto" w:frame="1"/>
+        </w:rPr>
+        <w:t>基本的には黒い靄でおおわれており，現在いるマスのみ見ることが出来る．</w:t>
+      </w:r>
+      <w:r>
+        <w:rPr>
+          <w:bdr w:val="none" w:sz="0" w:space="0" w:color="auto" w:frame="1"/>
+        </w:rPr>
+        <w:br w:type="page"/>
+      </w:r>
+    </w:p>
+    <w:p>
+      <w:pPr>
+        <w:pStyle w:val="a8"/>
+        <w:numPr>
+          <w:ilvl w:val="3"/>
+          <w:numId w:val="3"/>
+        </w:numPr>
+        <w:ind w:leftChars="0"/>
+        <w:rPr>
+          <w:bdr w:val="none" w:sz="0" w:space="0" w:color="auto" w:frame="1"/>
+        </w:rPr>
+      </w:pPr>
+      <w:r>
+        <w:rPr>
+          <w:rFonts w:hint="eastAsia"/>
+          <w:bdr w:val="none" w:sz="0" w:space="0" w:color="auto" w:frame="1"/>
+        </w:rPr>
+        <w:lastRenderedPageBreak/>
+        <w:t>コマンド一覧</w:t>
+      </w:r>
+    </w:p>
+    <w:p>
+      <w:pPr>
+        <w:pStyle w:val="a8"/>
+        <w:numPr>
+          <w:ilvl w:val="0"/>
+          <w:numId w:val="2"/>
+        </w:numPr>
+        <w:ind w:leftChars="0"/>
+        <w:rPr>
+          <w:bdr w:val="none" w:sz="0" w:space="0" w:color="auto" w:frame="1"/>
+        </w:rPr>
+      </w:pPr>
+      <w:r>
+        <w:rPr>
+          <w:rFonts w:hint="eastAsia"/>
+          <w:bdr w:val="none" w:sz="0" w:space="0" w:color="auto" w:frame="1"/>
+        </w:rPr>
+        <w:t>それまでに入力された方向キーが表示される．</w:t>
+      </w:r>
+    </w:p>
+    <w:p>
+      <w:pPr>
+        <w:pStyle w:val="a8"/>
+        <w:numPr>
+          <w:ilvl w:val="0"/>
+          <w:numId w:val="2"/>
+        </w:numPr>
+        <w:ind w:leftChars="0"/>
+        <w:rPr>
+          <w:bdr w:val="none" w:sz="0" w:space="0" w:color="auto" w:frame="1"/>
+        </w:rPr>
+      </w:pPr>
+      <w:r>
+        <w:rPr>
+          <w:rFonts w:hint="eastAsia"/>
+          <w:bdr w:val="none" w:sz="0" w:space="0" w:color="auto" w:frame="1"/>
+        </w:rPr>
+        <w:t>実行ボタンを押すと，左上から順に右下に向かって実行される．</w:t>
+      </w:r>
+    </w:p>
+    <w:p>
+      <w:pPr>
+        <w:pStyle w:val="a8"/>
+        <w:numPr>
+          <w:ilvl w:val="0"/>
+          <w:numId w:val="2"/>
+        </w:numPr>
+        <w:ind w:leftChars="0"/>
+        <w:rPr>
+          <w:rFonts w:hint="eastAsia"/>
+          <w:bdr w:val="none" w:sz="0" w:space="0" w:color="auto" w:frame="1"/>
+        </w:rPr>
+      </w:pPr>
+      <w:r>
+        <w:rPr>
+          <w:rFonts w:hint="eastAsia"/>
+          <w:bdr w:val="none" w:sz="0" w:space="0" w:color="auto" w:frame="1"/>
+        </w:rPr>
+        <w:t>実行中の方向キーは黄色のハイライトが出る．</w:t>
+      </w:r>
+    </w:p>
+    <w:p>
+      <w:pPr>
+        <w:pStyle w:val="a8"/>
+        <w:numPr>
+          <w:ilvl w:val="3"/>
+          <w:numId w:val="3"/>
+        </w:numPr>
+        <w:ind w:leftChars="0"/>
+        <w:rPr>
+          <w:bdr w:val="none" w:sz="0" w:space="0" w:color="auto" w:frame="1"/>
+        </w:rPr>
+      </w:pPr>
+      <w:r>
+        <w:rPr>
+          <w:rFonts w:hint="eastAsia"/>
+          <w:bdr w:val="none" w:sz="0" w:space="0" w:color="auto" w:frame="1"/>
+        </w:rPr>
+        <w:t>コマンド入力ボタン</w:t>
+      </w:r>
+    </w:p>
+    <w:p>
+      <w:pPr>
+        <w:pStyle w:val="a8"/>
+        <w:numPr>
+          <w:ilvl w:val="4"/>
+          <w:numId w:val="3"/>
+        </w:numPr>
+        <w:ind w:leftChars="0"/>
+        <w:rPr>
+          <w:bdr w:val="none" w:sz="0" w:space="0" w:color="auto" w:frame="1"/>
+        </w:rPr>
+      </w:pPr>
+      <w:r>
+        <w:rPr>
+          <w:rFonts w:hint="eastAsia"/>
+          <w:bdr w:val="none" w:sz="0" w:space="0" w:color="auto" w:frame="1"/>
+        </w:rPr>
+        <w:t>矢印ボタン</w:t>
+      </w:r>
+    </w:p>
+    <w:p>
+      <w:pPr>
+        <w:pStyle w:val="a8"/>
+        <w:numPr>
+          <w:ilvl w:val="0"/>
+          <w:numId w:val="2"/>
+        </w:numPr>
+        <w:ind w:leftChars="0"/>
+        <w:rPr>
+          <w:bdr w:val="none" w:sz="0" w:space="0" w:color="auto" w:frame="1"/>
+        </w:rPr>
+      </w:pPr>
+      <w:r>
+        <w:rPr>
+          <w:rFonts w:hint="eastAsia"/>
+          <w:bdr w:val="none" w:sz="0" w:space="0" w:color="auto" w:frame="1"/>
+        </w:rPr>
+        <w:t>上下左右の矢印ボタン．</w:t>
+      </w:r>
+    </w:p>
+    <w:p>
+      <w:pPr>
+        <w:pStyle w:val="a8"/>
+        <w:numPr>
+          <w:ilvl w:val="0"/>
+          <w:numId w:val="2"/>
+        </w:numPr>
+        <w:ind w:leftChars="0"/>
+        <w:rPr>
+          <w:rFonts w:hint="eastAsia"/>
+          <w:bdr w:val="none" w:sz="0" w:space="0" w:color="auto" w:frame="1"/>
+        </w:rPr>
+      </w:pPr>
+      <w:r>
+        <w:rPr>
+          <w:rFonts w:hint="eastAsia"/>
+          <w:bdr w:val="none" w:sz="0" w:space="0" w:color="auto" w:frame="1"/>
+        </w:rPr>
+        <w:t>押すとその方向のコマンドが記録される．</w:t>
+      </w:r>
+    </w:p>
+    <w:p>
+      <w:pPr>
+        <w:pStyle w:val="a8"/>
+        <w:numPr>
+          <w:ilvl w:val="4"/>
+          <w:numId w:val="3"/>
+        </w:numPr>
+        <w:ind w:leftChars="0"/>
+        <w:rPr>
+          <w:bdr w:val="none" w:sz="0" w:space="0" w:color="auto" w:frame="1"/>
+        </w:rPr>
+      </w:pPr>
+      <w:r>
+        <w:rPr>
+          <w:rFonts w:hint="eastAsia"/>
+          <w:bdr w:val="none" w:sz="0" w:space="0" w:color="auto" w:frame="1"/>
+        </w:rPr>
+        <w:t>実行ボタン</w:t>
+      </w:r>
+    </w:p>
+    <w:p>
+      <w:pPr>
+        <w:pStyle w:val="a8"/>
+        <w:numPr>
+          <w:ilvl w:val="0"/>
+          <w:numId w:val="2"/>
+        </w:numPr>
+        <w:ind w:leftChars="0"/>
+        <w:rPr>
+          <w:bdr w:val="none" w:sz="0" w:space="0" w:color="auto" w:frame="1"/>
+        </w:rPr>
+      </w:pPr>
+      <w:r>
+        <w:rPr>
+          <w:rFonts w:hint="eastAsia"/>
+          <w:bdr w:val="none" w:sz="0" w:space="0" w:color="auto" w:frame="1"/>
+        </w:rPr>
+        <w:t>それまでに記録されているコマンドが実行される．</w:t>
+      </w:r>
+    </w:p>
+    <w:p>
+      <w:pPr>
+        <w:pStyle w:val="a8"/>
+        <w:numPr>
+          <w:ilvl w:val="0"/>
+          <w:numId w:val="2"/>
+        </w:numPr>
+        <w:ind w:leftChars="0"/>
+        <w:rPr>
+          <w:bdr w:val="none" w:sz="0" w:space="0" w:color="auto" w:frame="1"/>
+        </w:rPr>
+      </w:pPr>
+      <w:r>
+        <w:rPr>
+          <w:rFonts w:hint="eastAsia"/>
+          <w:bdr w:val="none" w:sz="0" w:space="0" w:color="auto" w:frame="1"/>
+        </w:rPr>
+        <w:t>コマンドが1つも記録されていない場合や，すでに実行中である場合には，このボタンを押すことはできない．</w:t>
+      </w:r>
+    </w:p>
+    <w:p>
+      <w:pPr>
+        <w:pStyle w:val="a8"/>
+        <w:numPr>
+          <w:ilvl w:val="3"/>
+          <w:numId w:val="3"/>
+        </w:numPr>
+        <w:ind w:leftChars="0"/>
+        <w:rPr>
+          <w:bdr w:val="none" w:sz="0" w:space="0" w:color="auto" w:frame="1"/>
+        </w:rPr>
+      </w:pPr>
+      <w:r>
+        <w:rPr>
+          <w:rFonts w:hint="eastAsia"/>
+          <w:bdr w:val="none" w:sz="0" w:space="0" w:color="auto" w:frame="1"/>
+        </w:rPr>
+        <w:t>「BACK」ボタン</w:t>
+      </w:r>
+    </w:p>
+    <w:p>
+      <w:pPr>
+        <w:pStyle w:val="a8"/>
+        <w:numPr>
+          <w:ilvl w:val="0"/>
+          <w:numId w:val="2"/>
+        </w:numPr>
+        <w:ind w:leftChars="0"/>
+        <w:rPr>
+          <w:rFonts w:hint="eastAsia"/>
+          <w:bdr w:val="none" w:sz="0" w:space="0" w:color="auto" w:frame="1"/>
+        </w:rPr>
+      </w:pPr>
+      <w:r>
+        <w:rPr>
+          <w:rFonts w:hint="eastAsia"/>
+          <w:bdr w:val="none" w:sz="0" w:space="0" w:color="auto" w:frame="1"/>
+        </w:rPr>
+        <w:t>押すとホーム画面に戻る</w:t>
+      </w:r>
+    </w:p>
+    <w:p>
+      <w:pPr>
+        <w:pStyle w:val="a8"/>
+        <w:numPr>
+          <w:ilvl w:val="3"/>
+          <w:numId w:val="3"/>
+        </w:numPr>
+        <w:ind w:leftChars="0"/>
+        <w:rPr>
+          <w:bdr w:val="none" w:sz="0" w:space="0" w:color="auto" w:frame="1"/>
+        </w:rPr>
+      </w:pPr>
+      <w:r>
+        <w:rPr>
+          <w:rFonts w:hint="eastAsia"/>
+          <w:bdr w:val="none" w:sz="0" w:space="0" w:color="auto" w:frame="1"/>
+        </w:rPr>
+        <w:t>クリア後</w:t>
+      </w:r>
+    </w:p>
+    <w:p>
+      <w:pPr>
+        <w:pStyle w:val="a8"/>
+        <w:numPr>
+          <w:ilvl w:val="0"/>
+          <w:numId w:val="2"/>
+        </w:numPr>
+        <w:ind w:leftChars="0"/>
+        <w:rPr>
+          <w:bdr w:val="none" w:sz="0" w:space="0" w:color="auto" w:frame="1"/>
+        </w:rPr>
+      </w:pPr>
+      <w:r>
+        <w:rPr>
+          <w:noProof/>
+          <w:bdr w:val="none" w:sz="0" w:space="0" w:color="auto" w:frame="1"/>
+        </w:rPr>
+        <w:drawing>
+          <wp:anchor distT="0" distB="0" distL="114300" distR="114300" simplePos="0" relativeHeight="251661312" behindDoc="0" locked="0" layoutInCell="1" allowOverlap="1" wp14:anchorId="3C5B77FD" wp14:editId="4514A43C">
+            <wp:simplePos x="0" y="0"/>
+            <wp:positionH relativeFrom="margin">
+              <wp:align>right</wp:align>
+            </wp:positionH>
+            <wp:positionV relativeFrom="paragraph">
+              <wp:posOffset>-1418</wp:posOffset>
+            </wp:positionV>
+            <wp:extent cx="2630090" cy="1695157"/>
+            <wp:effectExtent l="0" t="0" r="0" b="635"/>
+            <wp:wrapNone/>
+            <wp:docPr id="25752921" name="図 3"/>
+            <wp:cNvGraphicFramePr>
+              <a:graphicFrameLocks xmlns:a="http://schemas.openxmlformats.org/drawingml/2006/main" noChangeAspect="1"/>
+            </wp:cNvGraphicFramePr>
+            <a:graphic xmlns:a="http://schemas.openxmlformats.org/drawingml/2006/main">
+              <a:graphicData uri="http://schemas.openxmlformats.org/drawingml/2006/picture">
+                <pic:pic xmlns:pic="http://schemas.openxmlformats.org/drawingml/2006/picture">
+                  <pic:nvPicPr>
+                    <pic:cNvPr id="25752921" name="図 25752921"/>
+                    <pic:cNvPicPr/>
+                  </pic:nvPicPr>
+                  <pic:blipFill rotWithShape="1">
+                    <a:blip r:embed="rId11" cstate="print">
+                      <a:extLst>
+                        <a:ext uri="{28A0092B-C50C-407E-A947-70E740481C1C}">
+                          <a14:useLocalDpi xmlns:a14="http://schemas.microsoft.com/office/drawing/2010/main" val="0"/>
+                        </a:ext>
+                      </a:extLst>
+                    </a:blip>
+                    <a:srcRect l="15380" t="10532" r="15470" b="10231"/>
+                    <a:stretch/>
+                  </pic:blipFill>
+                  <pic:spPr bwMode="auto">
+                    <a:xfrm>
+                      <a:off x="0" y="0"/>
+                      <a:ext cx="2630090" cy="1695157"/>
+                    </a:xfrm>
+                    <a:prstGeom prst="rect">
+                      <a:avLst/>
+                    </a:prstGeom>
+                    <a:ln>
+                      <a:noFill/>
+                    </a:ln>
+                    <a:extLst>
+                      <a:ext uri="{53640926-AAD7-44D8-BBD7-CCE9431645EC}">
+                        <a14:shadowObscured xmlns:a14="http://schemas.microsoft.com/office/drawing/2010/main"/>
+                      </a:ext>
+                    </a:extLst>
+                  </pic:spPr>
+                </pic:pic>
+              </a:graphicData>
+            </a:graphic>
+            <wp14:sizeRelH relativeFrom="page">
+              <wp14:pctWidth>0</wp14:pctWidth>
+            </wp14:sizeRelH>
+            <wp14:sizeRelV relativeFrom="page">
+              <wp14:pctHeight>0</wp14:pctHeight>
+            </wp14:sizeRelV>
+          </wp:anchor>
+        </w:drawing>
+      </w:r>
+      <w:r>
+        <w:rPr>
+          <w:rFonts w:hint="eastAsia"/>
+          <w:bdr w:val="none" w:sz="0" w:space="0" w:color="auto" w:frame="1"/>
+        </w:rPr>
+        <w:t>右図を参照</w:t>
+      </w:r>
+    </w:p>
+    <w:p>
+      <w:pPr>
+        <w:pStyle w:val="a8"/>
+        <w:numPr>
+          <w:ilvl w:val="0"/>
+          <w:numId w:val="2"/>
+        </w:numPr>
+        <w:ind w:leftChars="0"/>
+        <w:rPr>
+          <w:bdr w:val="none" w:sz="0" w:space="0" w:color="auto" w:frame="1"/>
+        </w:rPr>
+      </w:pPr>
+      <w:r>
+        <w:rPr>
+          <w:rFonts w:hint="eastAsia"/>
+          <w:bdr w:val="none" w:sz="0" w:space="0" w:color="auto" w:frame="1"/>
+        </w:rPr>
+        <w:t>クリアするとモーダルが表示される．</w:t>
+      </w:r>
+    </w:p>
+    <w:p>
+      <w:pPr>
+        <w:pStyle w:val="a8"/>
+        <w:numPr>
+          <w:ilvl w:val="0"/>
+          <w:numId w:val="2"/>
+        </w:numPr>
+        <w:ind w:leftChars="0"/>
+        <w:rPr>
+          <w:bdr w:val="none" w:sz="0" w:space="0" w:color="auto" w:frame="1"/>
+        </w:rPr>
+      </w:pPr>
+      <w:r>
+        <w:rPr>
+          <w:rFonts w:hint="eastAsia"/>
+          <w:bdr w:val="none" w:sz="0" w:space="0" w:color="auto" w:frame="1"/>
+        </w:rPr>
+        <w:t>モーダルのヘッダーには</w:t>
+      </w:r>
+    </w:p>
+    <w:p>
+      <w:pPr>
+        <w:pStyle w:val="a8"/>
+        <w:ind w:leftChars="0" w:left="880"/>
+        <w:rPr>
+          <w:bdr w:val="none" w:sz="0" w:space="0" w:color="auto" w:frame="1"/>
+        </w:rPr>
+      </w:pPr>
+      <w:r>
+        <w:rPr>
+          <w:rFonts w:hint="eastAsia"/>
+          <w:bdr w:val="none" w:sz="0" w:space="0" w:color="auto" w:frame="1"/>
+        </w:rPr>
+        <w:t>「Congratulations!」</w:t>
+      </w:r>
+      <w:r>
+        <w:rPr>
+          <w:rFonts w:hint="eastAsia"/>
+          <w:bdr w:val="none" w:sz="0" w:space="0" w:color="auto" w:frame="1"/>
+        </w:rPr>
+        <w:t>と表示される．</w:t>
+      </w:r>
+    </w:p>
+    <w:p>
+      <w:pPr>
+        <w:pStyle w:val="a8"/>
+        <w:numPr>
+          <w:ilvl w:val="0"/>
+          <w:numId w:val="2"/>
+        </w:numPr>
+        <w:ind w:leftChars="0"/>
+        <w:rPr>
+          <w:bdr w:val="none" w:sz="0" w:space="0" w:color="auto" w:frame="1"/>
+        </w:rPr>
+      </w:pPr>
+      <w:r>
+        <w:rPr>
+          <w:rFonts w:hint="eastAsia"/>
+          <w:bdr w:val="none" w:sz="0" w:space="0" w:color="auto" w:frame="1"/>
+        </w:rPr>
+        <w:t>モーダルのコンテントには</w:t>
+      </w:r>
+    </w:p>
+    <w:p>
+      <w:pPr>
+        <w:pStyle w:val="a8"/>
+        <w:ind w:leftChars="0" w:left="880"/>
+        <w:rPr>
+          <w:bdr w:val="none" w:sz="0" w:space="0" w:color="auto" w:frame="1"/>
+        </w:rPr>
+      </w:pPr>
+      <w:r>
+        <w:rPr>
+          <w:rFonts w:hint="eastAsia"/>
+          <w:bdr w:val="none" w:sz="0" w:space="0" w:color="auto" w:frame="1"/>
+        </w:rPr>
+        <w:t>そのステージを</w:t>
+      </w:r>
+      <w:r>
+        <w:rPr>
+          <w:rFonts w:hint="eastAsia"/>
+          <w:bdr w:val="none" w:sz="0" w:space="0" w:color="auto" w:frame="1"/>
+        </w:rPr>
+        <w:t>クリアするまでに</w:t>
+      </w:r>
+    </w:p>
+    <w:p>
+      <w:pPr>
+        <w:pStyle w:val="a8"/>
+        <w:ind w:leftChars="0" w:left="880"/>
+        <w:rPr>
+          <w:bdr w:val="none" w:sz="0" w:space="0" w:color="auto" w:frame="1"/>
+        </w:rPr>
+      </w:pPr>
+      <w:r>
+        <w:rPr>
+          <w:rFonts w:hint="eastAsia"/>
+          <w:bdr w:val="none" w:sz="0" w:space="0" w:color="auto" w:frame="1"/>
+        </w:rPr>
+        <w:t>かかった時間が表示される．</w:t>
+      </w:r>
+    </w:p>
+    <w:p>
+      <w:pPr>
+        <w:pStyle w:val="a8"/>
+        <w:numPr>
+          <w:ilvl w:val="0"/>
+          <w:numId w:val="2"/>
+        </w:numPr>
+        <w:ind w:leftChars="0"/>
+        <w:rPr>
+          <w:bdr w:val="none" w:sz="0" w:space="0" w:color="auto" w:frame="1"/>
+        </w:rPr>
+      </w:pPr>
+      <w:r>
+        <w:rPr>
+          <w:rFonts w:hint="eastAsia"/>
+          <w:bdr w:val="none" w:sz="0" w:space="0" w:color="auto" w:frame="1"/>
+        </w:rPr>
+        <w:t>モーダルのフッターでは「HOME」</w:t>
+      </w:r>
+    </w:p>
+    <w:p>
+      <w:pPr>
+        <w:pStyle w:val="a8"/>
+        <w:ind w:leftChars="0" w:left="880"/>
+        <w:rPr>
+          <w:bdr w:val="none" w:sz="0" w:space="0" w:color="auto" w:frame="1"/>
+        </w:rPr>
+      </w:pPr>
+      <w:r>
+        <w:rPr>
+          <w:rFonts w:hint="eastAsia"/>
+          <w:bdr w:val="none" w:sz="0" w:space="0" w:color="auto" w:frame="1"/>
+        </w:rPr>
+        <w:t>「RETRY」「NEXT」を選択</w:t>
+      </w:r>
+      <w:r>
+        <w:rPr>
+          <w:rFonts w:hint="eastAsia"/>
+          <w:bdr w:val="none" w:sz="0" w:space="0" w:color="auto" w:frame="1"/>
+        </w:rPr>
+        <w:t>でき</w:t>
+      </w:r>
+      <w:r>
+        <w:rPr>
+          <w:rFonts w:hint="eastAsia"/>
+          <w:bdr w:val="none" w:sz="0" w:space="0" w:color="auto" w:frame="1"/>
+        </w:rPr>
+        <w:t>る．</w:t>
+      </w:r>
+    </w:p>
+    <w:p>
+      <w:pPr>
+        <w:pStyle w:val="a8"/>
+        <w:numPr>
+          <w:ilvl w:val="4"/>
+          <w:numId w:val="3"/>
+        </w:numPr>
+        <w:ind w:leftChars="0"/>
+        <w:rPr>
+          <w:bdr w:val="none" w:sz="0" w:space="0" w:color="auto" w:frame="1"/>
+        </w:rPr>
+      </w:pPr>
+      <w:r>
+        <w:rPr>
+          <w:rFonts w:hint="eastAsia"/>
+          <w:bdr w:val="none" w:sz="0" w:space="0" w:color="auto" w:frame="1"/>
+        </w:rPr>
+        <w:t>「HOME」ボタン</w:t>
+      </w:r>
+    </w:p>
+    <w:p>
+      <w:pPr>
+        <w:pStyle w:val="a8"/>
+        <w:numPr>
+          <w:ilvl w:val="0"/>
+          <w:numId w:val="2"/>
+        </w:numPr>
+        <w:ind w:leftChars="0"/>
+        <w:rPr>
+          <w:bdr w:val="none" w:sz="0" w:space="0" w:color="auto" w:frame="1"/>
+        </w:rPr>
+      </w:pPr>
+      <w:r>
+        <w:rPr>
+          <w:rFonts w:hint="eastAsia"/>
+          <w:bdr w:val="none" w:sz="0" w:space="0" w:color="auto" w:frame="1"/>
+        </w:rPr>
+        <w:t>ホーム画面に戻る．</w:t>
+      </w:r>
+    </w:p>
+    <w:p>
+      <w:pPr>
+        <w:pStyle w:val="a8"/>
+        <w:numPr>
+          <w:ilvl w:val="4"/>
+          <w:numId w:val="3"/>
+        </w:numPr>
+        <w:ind w:leftChars="0"/>
+        <w:rPr>
+          <w:bdr w:val="none" w:sz="0" w:space="0" w:color="auto" w:frame="1"/>
+        </w:rPr>
+      </w:pPr>
+      <w:r>
+        <w:rPr>
+          <w:rFonts w:hint="eastAsia"/>
+          <w:bdr w:val="none" w:sz="0" w:space="0" w:color="auto" w:frame="1"/>
+        </w:rPr>
+        <w:t>「RETRY」ボタン</w:t>
+      </w:r>
+    </w:p>
+    <w:p>
+      <w:pPr>
+        <w:pStyle w:val="a8"/>
+        <w:numPr>
+          <w:ilvl w:val="0"/>
+          <w:numId w:val="2"/>
+        </w:numPr>
+        <w:ind w:leftChars="0"/>
+        <w:rPr>
+          <w:bdr w:val="none" w:sz="0" w:space="0" w:color="auto" w:frame="1"/>
+        </w:rPr>
+      </w:pPr>
+      <w:r>
+        <w:rPr>
+          <w:rFonts w:hint="eastAsia"/>
+          <w:bdr w:val="none" w:sz="0" w:space="0" w:color="auto" w:frame="1"/>
+        </w:rPr>
+        <w:t>同じサイズの迷路をもう一度プレイする．</w:t>
+      </w:r>
+    </w:p>
+    <w:p>
+      <w:pPr>
+        <w:pStyle w:val="a8"/>
+        <w:numPr>
+          <w:ilvl w:val="4"/>
+          <w:numId w:val="3"/>
+        </w:numPr>
+        <w:ind w:leftChars="0"/>
+        <w:rPr>
+          <w:bdr w:val="none" w:sz="0" w:space="0" w:color="auto" w:frame="1"/>
+        </w:rPr>
+      </w:pPr>
+      <w:r>
+        <w:rPr>
+          <w:rFonts w:hint="eastAsia"/>
+          <w:bdr w:val="none" w:sz="0" w:space="0" w:color="auto" w:frame="1"/>
+        </w:rPr>
+        <w:t>「NEXT」ボタン</w:t>
+      </w:r>
+    </w:p>
+    <w:p>
+      <w:pPr>
+        <w:pStyle w:val="a8"/>
+        <w:numPr>
+          <w:ilvl w:val="0"/>
+          <w:numId w:val="2"/>
+        </w:numPr>
+        <w:ind w:leftChars="0"/>
+        <w:rPr>
+          <w:bdr w:val="none" w:sz="0" w:space="0" w:color="auto" w:frame="1"/>
+        </w:rPr>
+      </w:pPr>
+      <w:r>
+        <w:rPr>
+          <w:rFonts w:hint="eastAsia"/>
+          <w:bdr w:val="none" w:sz="0" w:space="0" w:color="auto" w:frame="1"/>
+        </w:rPr>
+        <w:t>次のサイズの迷路をプレイする．</w:t>
+      </w:r>
+    </w:p>
+    <w:p>
+      <w:pPr>
+        <w:pStyle w:val="a8"/>
+        <w:numPr>
+          <w:ilvl w:val="0"/>
+          <w:numId w:val="2"/>
+        </w:numPr>
+        <w:ind w:leftChars="0"/>
+        <w:rPr>
+          <w:rFonts w:hint="eastAsia"/>
+          <w:bdr w:val="none" w:sz="0" w:space="0" w:color="auto" w:frame="1"/>
+        </w:rPr>
+      </w:pPr>
+      <w:r>
+        <w:rPr>
+          <w:rFonts w:hint="eastAsia"/>
+          <w:bdr w:val="none" w:sz="0" w:space="0" w:color="auto" w:frame="1"/>
+        </w:rPr>
+        <w:t>クリアした迷路のサイズが8×8の場合，</w:t>
+      </w:r>
+      <w:r>
+        <w:rPr>
+          <w:rFonts w:hint="eastAsia"/>
+          <w:bdr w:val="none" w:sz="0" w:space="0" w:color="auto" w:frame="1"/>
+        </w:rPr>
+        <w:t>このボタンは</w:t>
+      </w:r>
+      <w:r>
+        <w:rPr>
+          <w:rFonts w:hint="eastAsia"/>
+          <w:bdr w:val="none" w:sz="0" w:space="0" w:color="auto" w:frame="1"/>
+        </w:rPr>
+        <w:t>表示されない．</w:t>
+      </w:r>
+    </w:p>
+    <w:p>
+      <w:pPr>
+        <w:pStyle w:val="a8"/>
+        <w:numPr>
+          <w:ilvl w:val="2"/>
+          <w:numId w:val="3"/>
+        </w:numPr>
+        <w:ind w:leftChars="0"/>
+        <w:rPr>
+          <w:bdr w:val="none" w:sz="0" w:space="0" w:color="auto" w:frame="1"/>
+        </w:rPr>
+      </w:pPr>
+      <w:r>
+        <w:rPr>
+          <w:rFonts w:hint="eastAsia"/>
+          <w:bdr w:val="none" w:sz="0" w:space="0" w:color="auto" w:frame="1"/>
+        </w:rPr>
+        <w:t>説明画面</w:t>
+      </w:r>
+    </w:p>
+    <w:p>
+      <w:pPr>
+        <w:pStyle w:val="a8"/>
+        <w:numPr>
+          <w:ilvl w:val="0"/>
+          <w:numId w:val="2"/>
+        </w:numPr>
+        <w:ind w:leftChars="0"/>
+        <w:rPr>
+          <w:rFonts w:hint="eastAsia"/>
+          <w:bdr w:val="none" w:sz="0" w:space="0" w:color="auto" w:frame="1"/>
+        </w:rPr>
+      </w:pPr>
+      <w:r>
+        <w:rPr>
+          <w:rFonts w:hint="eastAsia"/>
+          <w:bdr w:val="none" w:sz="0" w:space="0" w:color="auto" w:frame="1"/>
+        </w:rPr>
+        <w:t>ゲーム画面の構成や遊び方などを説明する画面</w:t>
       </w:r>
     </w:p>
     <w:sectPr>
@@ -1340,36 +3720,6 @@
 </w:endnotes>
 </file>
 
-<file path=word/footer1.xml><?xml version="1.0" encoding="utf-8"?>
-<w:ftr xmlns:wpc="http://schemas.microsoft.com/office/word/2010/wordprocessingCanvas" xmlns:cx="http://schemas.microsoft.com/office/drawing/2014/chartex" xmlns:cx1="http://schemas.microsoft.com/office/drawing/2015/9/8/chartex" xmlns:cx2="http://schemas.microsoft.com/office/drawing/2015/10/21/chartex" xmlns:cx3="http://schemas.microsoft.com/office/drawing/2016/5/9/chartex" xmlns:cx4="http://schemas.microsoft.com/office/drawing/2016/5/10/chartex" xmlns:cx5="http://schemas.microsoft.com/office/drawing/2016/5/11/chartex" xmlns:cx6="http://schemas.microsoft.com/office/drawing/2016/5/12/chartex" xmlns:cx7="http://schemas.microsoft.com/office/drawing/2016/5/13/chartex" xmlns:cx8="http://schemas.microsoft.com/office/drawing/2016/5/14/chartex" xmlns:mc="http://schemas.openxmlformats.org/markup-compatibility/2006" xmlns:aink="http://schemas.microsoft.com/office/drawing/2016/ink" xmlns:am3d="http://schemas.microsoft.com/office/drawing/2017/model3d" xmlns:o="urn:schemas-microsoft-com:office:office" xmlns:oel="http://schemas.microsoft.com/office/2019/extlst" xmlns:r="http://schemas.openxmlformats.org/officeDocument/2006/relationships" xmlns:m="http://schemas.openxmlformats.org/officeDocument/2006/math" xmlns:v="urn:schemas-microsoft-com:vml" xmlns:wp14="http://schemas.microsoft.com/office/word/2010/wordprocessingDrawing" xmlns:wp="http://schemas.openxmlformats.org/drawingml/2006/wordprocessingDrawing" xmlns:w10="urn:schemas-microsoft-com:office:word" xmlns:w="http://schemas.openxmlformats.org/wordprocessingml/2006/main" xmlns:w14="http://schemas.microsoft.com/office/word/2010/wordml" xmlns:w15="http://schemas.microsoft.com/office/word/2012/wordml" xmlns:w16cex="http://schemas.microsoft.com/office/word/2018/wordml/cex" xmlns:w16cid="http://schemas.microsoft.com/office/word/2016/wordml/cid" xmlns:w16="http://schemas.microsoft.com/office/word/2018/wordml" xmlns:w16du="http://schemas.microsoft.com/office/word/2023/wordml/word16du" xmlns:w16sdtdh="http://schemas.microsoft.com/office/word/2020/wordml/sdtdatahash" xmlns:w16se="http://schemas.microsoft.com/office/word/2015/wordml/symex" xmlns:wpg="http://schemas.microsoft.com/office/word/2010/wordprocessingGroup" xmlns:wpi="http://schemas.microsoft.com/office/word/2010/wordprocessingInk" xmlns:wne="http://schemas.microsoft.com/office/word/2006/wordml" xmlns:wps="http://schemas.microsoft.com/office/word/2010/wordprocessingShape" mc:Ignorable="w14 w15 w16se w16cid w16 w16cex w16sdtdh w16du wp14">
-  <w:p>
-    <w:pPr>
-      <w:pStyle w:val="a5"/>
-    </w:pPr>
-  </w:p>
-</w:ftr>
-</file>
-
-<file path=word/footer2.xml><?xml version="1.0" encoding="utf-8"?>
-<w:ftr xmlns:wpc="http://schemas.microsoft.com/office/word/2010/wordprocessingCanvas" xmlns:cx="http://schemas.microsoft.com/office/drawing/2014/chartex" xmlns:cx1="http://schemas.microsoft.com/office/drawing/2015/9/8/chartex" xmlns:cx2="http://schemas.microsoft.com/office/drawing/2015/10/21/chartex" xmlns:cx3="http://schemas.microsoft.com/office/drawing/2016/5/9/chartex" xmlns:cx4="http://schemas.microsoft.com/office/drawing/2016/5/10/chartex" xmlns:cx5="http://schemas.microsoft.com/office/drawing/2016/5/11/chartex" xmlns:cx6="http://schemas.microsoft.com/office/drawing/2016/5/12/chartex" xmlns:cx7="http://schemas.microsoft.com/office/drawing/2016/5/13/chartex" xmlns:cx8="http://schemas.microsoft.com/office/drawing/2016/5/14/chartex" xmlns:mc="http://schemas.openxmlformats.org/markup-compatibility/2006" xmlns:aink="http://schemas.microsoft.com/office/drawing/2016/ink" xmlns:am3d="http://schemas.microsoft.com/office/drawing/2017/model3d" xmlns:o="urn:schemas-microsoft-com:office:office" xmlns:oel="http://schemas.microsoft.com/office/2019/extlst" xmlns:r="http://schemas.openxmlformats.org/officeDocument/2006/relationships" xmlns:m="http://schemas.openxmlformats.org/officeDocument/2006/math" xmlns:v="urn:schemas-microsoft-com:vml" xmlns:wp14="http://schemas.microsoft.com/office/word/2010/wordprocessingDrawing" xmlns:wp="http://schemas.openxmlformats.org/drawingml/2006/wordprocessingDrawing" xmlns:w10="urn:schemas-microsoft-com:office:word" xmlns:w="http://schemas.openxmlformats.org/wordprocessingml/2006/main" xmlns:w14="http://schemas.microsoft.com/office/word/2010/wordml" xmlns:w15="http://schemas.microsoft.com/office/word/2012/wordml" xmlns:w16cex="http://schemas.microsoft.com/office/word/2018/wordml/cex" xmlns:w16cid="http://schemas.microsoft.com/office/word/2016/wordml/cid" xmlns:w16="http://schemas.microsoft.com/office/word/2018/wordml" xmlns:w16du="http://schemas.microsoft.com/office/word/2023/wordml/word16du" xmlns:w16sdtdh="http://schemas.microsoft.com/office/word/2020/wordml/sdtdatahash" xmlns:w16se="http://schemas.microsoft.com/office/word/2015/wordml/symex" xmlns:wpg="http://schemas.microsoft.com/office/word/2010/wordprocessingGroup" xmlns:wpi="http://schemas.microsoft.com/office/word/2010/wordprocessingInk" xmlns:wne="http://schemas.microsoft.com/office/word/2006/wordml" xmlns:wps="http://schemas.microsoft.com/office/word/2010/wordprocessingShape" mc:Ignorable="w14 w15 w16se w16cid w16 w16cex w16sdtdh w16du wp14">
-  <w:p>
-    <w:pPr>
-      <w:pStyle w:val="a5"/>
-    </w:pPr>
-  </w:p>
-</w:ftr>
-</file>
-
-<file path=word/footer3.xml><?xml version="1.0" encoding="utf-8"?>
-<w:ftr xmlns:wpc="http://schemas.microsoft.com/office/word/2010/wordprocessingCanvas" xmlns:cx="http://schemas.microsoft.com/office/drawing/2014/chartex" xmlns:cx1="http://schemas.microsoft.com/office/drawing/2015/9/8/chartex" xmlns:cx2="http://schemas.microsoft.com/office/drawing/2015/10/21/chartex" xmlns:cx3="http://schemas.microsoft.com/office/drawing/2016/5/9/chartex" xmlns:cx4="http://schemas.microsoft.com/office/drawing/2016/5/10/chartex" xmlns:cx5="http://schemas.microsoft.com/office/drawing/2016/5/11/chartex" xmlns:cx6="http://schemas.microsoft.com/office/drawing/2016/5/12/chartex" xmlns:cx7="http://schemas.microsoft.com/office/drawing/2016/5/13/chartex" xmlns:cx8="http://schemas.microsoft.com/office/drawing/2016/5/14/chartex" xmlns:mc="http://schemas.openxmlformats.org/markup-compatibility/2006" xmlns:aink="http://schemas.microsoft.com/office/drawing/2016/ink" xmlns:am3d="http://schemas.microsoft.com/office/drawing/2017/model3d" xmlns:o="urn:schemas-microsoft-com:office:office" xmlns:oel="http://schemas.microsoft.com/office/2019/extlst" xmlns:r="http://schemas.openxmlformats.org/officeDocument/2006/relationships" xmlns:m="http://schemas.openxmlformats.org/officeDocument/2006/math" xmlns:v="urn:schemas-microsoft-com:vml" xmlns:wp14="http://schemas.microsoft.com/office/word/2010/wordprocessingDrawing" xmlns:wp="http://schemas.openxmlformats.org/drawingml/2006/wordprocessingDrawing" xmlns:w10="urn:schemas-microsoft-com:office:word" xmlns:w="http://schemas.openxmlformats.org/wordprocessingml/2006/main" xmlns:w14="http://schemas.microsoft.com/office/word/2010/wordml" xmlns:w15="http://schemas.microsoft.com/office/word/2012/wordml" xmlns:w16cex="http://schemas.microsoft.com/office/word/2018/wordml/cex" xmlns:w16cid="http://schemas.microsoft.com/office/word/2016/wordml/cid" xmlns:w16="http://schemas.microsoft.com/office/word/2018/wordml" xmlns:w16du="http://schemas.microsoft.com/office/word/2023/wordml/word16du" xmlns:w16sdtdh="http://schemas.microsoft.com/office/word/2020/wordml/sdtdatahash" xmlns:w16se="http://schemas.microsoft.com/office/word/2015/wordml/symex" xmlns:wpg="http://schemas.microsoft.com/office/word/2010/wordprocessingGroup" xmlns:wpi="http://schemas.microsoft.com/office/word/2010/wordprocessingInk" xmlns:wne="http://schemas.microsoft.com/office/word/2006/wordml" xmlns:wps="http://schemas.microsoft.com/office/word/2010/wordprocessingShape" mc:Ignorable="w14 w15 w16se w16cid w16 w16cex w16sdtdh w16du wp14">
-  <w:p>
-    <w:pPr>
-      <w:pStyle w:val="a5"/>
-    </w:pPr>
-  </w:p>
-</w:ftr>
-</file>
-
 <file path=word/footnotes.xml><?xml version="1.0" encoding="utf-8"?>
 <w:footnotes xmlns:wpc="http://schemas.microsoft.com/office/word/2010/wordprocessingCanvas" xmlns:cx="http://schemas.microsoft.com/office/drawing/2014/chartex" xmlns:cx1="http://schemas.microsoft.com/office/drawing/2015/9/8/chartex" xmlns:cx2="http://schemas.microsoft.com/office/drawing/2015/10/21/chartex" xmlns:cx3="http://schemas.microsoft.com/office/drawing/2016/5/9/chartex" xmlns:cx4="http://schemas.microsoft.com/office/drawing/2016/5/10/chartex" xmlns:cx5="http://schemas.microsoft.com/office/drawing/2016/5/11/chartex" xmlns:cx6="http://schemas.microsoft.com/office/drawing/2016/5/12/chartex" xmlns:cx7="http://schemas.microsoft.com/office/drawing/2016/5/13/chartex" xmlns:cx8="http://schemas.microsoft.com/office/drawing/2016/5/14/chartex" xmlns:mc="http://schemas.openxmlformats.org/markup-compatibility/2006" xmlns:aink="http://schemas.microsoft.com/office/drawing/2016/ink" xmlns:am3d="http://schemas.microsoft.com/office/drawing/2017/model3d" xmlns:o="urn:schemas-microsoft-com:office:office" xmlns:oel="http://schemas.microsoft.com/office/2019/extlst" xmlns:r="http://schemas.openxmlformats.org/officeDocument/2006/relationships" xmlns:m="http://schemas.openxmlformats.org/officeDocument/2006/math" xmlns:v="urn:schemas-microsoft-com:vml" xmlns:wp14="http://schemas.microsoft.com/office/word/2010/wordprocessingDrawing" xmlns:wp="http://schemas.openxmlformats.org/drawingml/2006/wordprocessingDrawing" xmlns:w10="urn:schemas-microsoft-com:office:word" xmlns:w="http://schemas.openxmlformats.org/wordprocessingml/2006/main" xmlns:w14="http://schemas.microsoft.com/office/word/2010/wordml" xmlns:w15="http://schemas.microsoft.com/office/word/2012/wordml" xmlns:w16cex="http://schemas.microsoft.com/office/word/2018/wordml/cex" xmlns:w16cid="http://schemas.microsoft.com/office/word/2016/wordml/cid" xmlns:w16="http://schemas.microsoft.com/office/word/2018/wordml" xmlns:w16du="http://schemas.microsoft.com/office/word/2023/wordml/word16du" xmlns:w16sdtdh="http://schemas.microsoft.com/office/word/2020/wordml/sdtdatahash" xmlns:w16se="http://schemas.microsoft.com/office/word/2015/wordml/symex" xmlns:wpg="http://schemas.microsoft.com/office/word/2010/wordprocessingGroup" xmlns:wpi="http://schemas.microsoft.com/office/word/2010/wordprocessingInk" xmlns:wne="http://schemas.microsoft.com/office/word/2006/wordml" xmlns:wps="http://schemas.microsoft.com/office/word/2010/wordprocessingShape" mc:Ignorable="w14 w15 w16se w16cid w16 w16cex w16sdtdh w16du wp14">
   <w:footnote w:type="separator" w:id="-1">
@@ -1387,36 +3737,6 @@
     </w:p>
   </w:footnote>
 </w:footnotes>
-</file>
-
-<file path=word/header1.xml><?xml version="1.0" encoding="utf-8"?>
-<w:hdr xmlns:wpc="http://schemas.microsoft.com/office/word/2010/wordprocessingCanvas" xmlns:cx="http://schemas.microsoft.com/office/drawing/2014/chartex" xmlns:cx1="http://schemas.microsoft.com/office/drawing/2015/9/8/chartex" xmlns:cx2="http://schemas.microsoft.com/office/drawing/2015/10/21/chartex" xmlns:cx3="http://schemas.microsoft.com/office/drawing/2016/5/9/chartex" xmlns:cx4="http://schemas.microsoft.com/office/drawing/2016/5/10/chartex" xmlns:cx5="http://schemas.microsoft.com/office/drawing/2016/5/11/chartex" xmlns:cx6="http://schemas.microsoft.com/office/drawing/2016/5/12/chartex" xmlns:cx7="http://schemas.microsoft.com/office/drawing/2016/5/13/chartex" xmlns:cx8="http://schemas.microsoft.com/office/drawing/2016/5/14/chartex" xmlns:mc="http://schemas.openxmlformats.org/markup-compatibility/2006" xmlns:aink="http://schemas.microsoft.com/office/drawing/2016/ink" xmlns:am3d="http://schemas.microsoft.com/office/drawing/2017/model3d" xmlns:o="urn:schemas-microsoft-com:office:office" xmlns:oel="http://schemas.microsoft.com/office/2019/extlst" xmlns:r="http://schemas.openxmlformats.org/officeDocument/2006/relationships" xmlns:m="http://schemas.openxmlformats.org/officeDocument/2006/math" xmlns:v="urn:schemas-microsoft-com:vml" xmlns:wp14="http://schemas.microsoft.com/office/word/2010/wordprocessingDrawing" xmlns:wp="http://schemas.openxmlformats.org/drawingml/2006/wordprocessingDrawing" xmlns:w10="urn:schemas-microsoft-com:office:word" xmlns:w="http://schemas.openxmlformats.org/wordprocessingml/2006/main" xmlns:w14="http://schemas.microsoft.com/office/word/2010/wordml" xmlns:w15="http://schemas.microsoft.com/office/word/2012/wordml" xmlns:w16cex="http://schemas.microsoft.com/office/word/2018/wordml/cex" xmlns:w16cid="http://schemas.microsoft.com/office/word/2016/wordml/cid" xmlns:w16="http://schemas.microsoft.com/office/word/2018/wordml" xmlns:w16du="http://schemas.microsoft.com/office/word/2023/wordml/word16du" xmlns:w16sdtdh="http://schemas.microsoft.com/office/word/2020/wordml/sdtdatahash" xmlns:w16se="http://schemas.microsoft.com/office/word/2015/wordml/symex" xmlns:wpg="http://schemas.microsoft.com/office/word/2010/wordprocessingGroup" xmlns:wpi="http://schemas.microsoft.com/office/word/2010/wordprocessingInk" xmlns:wne="http://schemas.microsoft.com/office/word/2006/wordml" xmlns:wps="http://schemas.microsoft.com/office/word/2010/wordprocessingShape" mc:Ignorable="w14 w15 w16se w16cid w16 w16cex w16sdtdh w16du wp14">
-  <w:p>
-    <w:pPr>
-      <w:pStyle w:val="a3"/>
-    </w:pPr>
-  </w:p>
-</w:hdr>
-</file>
-
-<file path=word/header2.xml><?xml version="1.0" encoding="utf-8"?>
-<w:hdr xmlns:wpc="http://schemas.microsoft.com/office/word/2010/wordprocessingCanvas" xmlns:cx="http://schemas.microsoft.com/office/drawing/2014/chartex" xmlns:cx1="http://schemas.microsoft.com/office/drawing/2015/9/8/chartex" xmlns:cx2="http://schemas.microsoft.com/office/drawing/2015/10/21/chartex" xmlns:cx3="http://schemas.microsoft.com/office/drawing/2016/5/9/chartex" xmlns:cx4="http://schemas.microsoft.com/office/drawing/2016/5/10/chartex" xmlns:cx5="http://schemas.microsoft.com/office/drawing/2016/5/11/chartex" xmlns:cx6="http://schemas.microsoft.com/office/drawing/2016/5/12/chartex" xmlns:cx7="http://schemas.microsoft.com/office/drawing/2016/5/13/chartex" xmlns:cx8="http://schemas.microsoft.com/office/drawing/2016/5/14/chartex" xmlns:mc="http://schemas.openxmlformats.org/markup-compatibility/2006" xmlns:aink="http://schemas.microsoft.com/office/drawing/2016/ink" xmlns:am3d="http://schemas.microsoft.com/office/drawing/2017/model3d" xmlns:o="urn:schemas-microsoft-com:office:office" xmlns:oel="http://schemas.microsoft.com/office/2019/extlst" xmlns:r="http://schemas.openxmlformats.org/officeDocument/2006/relationships" xmlns:m="http://schemas.openxmlformats.org/officeDocument/2006/math" xmlns:v="urn:schemas-microsoft-com:vml" xmlns:wp14="http://schemas.microsoft.com/office/word/2010/wordprocessingDrawing" xmlns:wp="http://schemas.openxmlformats.org/drawingml/2006/wordprocessingDrawing" xmlns:w10="urn:schemas-microsoft-com:office:word" xmlns:w="http://schemas.openxmlformats.org/wordprocessingml/2006/main" xmlns:w14="http://schemas.microsoft.com/office/word/2010/wordml" xmlns:w15="http://schemas.microsoft.com/office/word/2012/wordml" xmlns:w16cex="http://schemas.microsoft.com/office/word/2018/wordml/cex" xmlns:w16cid="http://schemas.microsoft.com/office/word/2016/wordml/cid" xmlns:w16="http://schemas.microsoft.com/office/word/2018/wordml" xmlns:w16du="http://schemas.microsoft.com/office/word/2023/wordml/word16du" xmlns:w16sdtdh="http://schemas.microsoft.com/office/word/2020/wordml/sdtdatahash" xmlns:w16se="http://schemas.microsoft.com/office/word/2015/wordml/symex" xmlns:wpg="http://schemas.microsoft.com/office/word/2010/wordprocessingGroup" xmlns:wpi="http://schemas.microsoft.com/office/word/2010/wordprocessingInk" xmlns:wne="http://schemas.microsoft.com/office/word/2006/wordml" xmlns:wps="http://schemas.microsoft.com/office/word/2010/wordprocessingShape" mc:Ignorable="w14 w15 w16se w16cid w16 w16cex w16sdtdh w16du wp14">
-  <w:p>
-    <w:pPr>
-      <w:pStyle w:val="a3"/>
-    </w:pPr>
-  </w:p>
-</w:hdr>
-</file>
-
-<file path=word/header3.xml><?xml version="1.0" encoding="utf-8"?>
-<w:hdr xmlns:wpc="http://schemas.microsoft.com/office/word/2010/wordprocessingCanvas" xmlns:cx="http://schemas.microsoft.com/office/drawing/2014/chartex" xmlns:cx1="http://schemas.microsoft.com/office/drawing/2015/9/8/chartex" xmlns:cx2="http://schemas.microsoft.com/office/drawing/2015/10/21/chartex" xmlns:cx3="http://schemas.microsoft.com/office/drawing/2016/5/9/chartex" xmlns:cx4="http://schemas.microsoft.com/office/drawing/2016/5/10/chartex" xmlns:cx5="http://schemas.microsoft.com/office/drawing/2016/5/11/chartex" xmlns:cx6="http://schemas.microsoft.com/office/drawing/2016/5/12/chartex" xmlns:cx7="http://schemas.microsoft.com/office/drawing/2016/5/13/chartex" xmlns:cx8="http://schemas.microsoft.com/office/drawing/2016/5/14/chartex" xmlns:mc="http://schemas.openxmlformats.org/markup-compatibility/2006" xmlns:aink="http://schemas.microsoft.com/office/drawing/2016/ink" xmlns:am3d="http://schemas.microsoft.com/office/drawing/2017/model3d" xmlns:o="urn:schemas-microsoft-com:office:office" xmlns:oel="http://schemas.microsoft.com/office/2019/extlst" xmlns:r="http://schemas.openxmlformats.org/officeDocument/2006/relationships" xmlns:m="http://schemas.openxmlformats.org/officeDocument/2006/math" xmlns:v="urn:schemas-microsoft-com:vml" xmlns:wp14="http://schemas.microsoft.com/office/word/2010/wordprocessingDrawing" xmlns:wp="http://schemas.openxmlformats.org/drawingml/2006/wordprocessingDrawing" xmlns:w10="urn:schemas-microsoft-com:office:word" xmlns:w="http://schemas.openxmlformats.org/wordprocessingml/2006/main" xmlns:w14="http://schemas.microsoft.com/office/word/2010/wordml" xmlns:w15="http://schemas.microsoft.com/office/word/2012/wordml" xmlns:w16cex="http://schemas.microsoft.com/office/word/2018/wordml/cex" xmlns:w16cid="http://schemas.microsoft.com/office/word/2016/wordml/cid" xmlns:w16="http://schemas.microsoft.com/office/word/2018/wordml" xmlns:w16du="http://schemas.microsoft.com/office/word/2023/wordml/word16du" xmlns:w16sdtdh="http://schemas.microsoft.com/office/word/2020/wordml/sdtdatahash" xmlns:w16se="http://schemas.microsoft.com/office/word/2015/wordml/symex" xmlns:wpg="http://schemas.microsoft.com/office/word/2010/wordprocessingGroup" xmlns:wpi="http://schemas.microsoft.com/office/word/2010/wordprocessingInk" xmlns:wne="http://schemas.microsoft.com/office/word/2006/wordml" xmlns:wps="http://schemas.microsoft.com/office/word/2010/wordprocessingShape" mc:Ignorable="w14 w15 w16se w16cid w16 w16cex w16sdtdh w16du wp14">
-  <w:p>
-    <w:pPr>
-      <w:pStyle w:val="a3"/>
-    </w:pPr>
-  </w:p>
-</w:hdr>
 </file>
 
 <file path=word/numbering.xml><?xml version="1.0" encoding="utf-8"?>
@@ -1437,7 +3757,7 @@
         <w:rFonts w:ascii="游明朝" w:eastAsia="游明朝" w:hAnsi="游明朝" w:cstheme="minorBidi" w:hint="eastAsia"/>
       </w:rPr>
     </w:lvl>
-    <w:lvl w:ilvl="1" w:tplc="0409000B" w:tentative="1">
+    <w:lvl w:ilvl="1" w:tplc="0409000B">
       <w:start w:val="1"/>
       <w:numFmt w:val="bullet"/>
       <w:lvlText w:val=""/>
@@ -1449,7 +3769,7 @@
         <w:rFonts w:ascii="Wingdings" w:hAnsi="Wingdings" w:hint="default"/>
       </w:rPr>
     </w:lvl>
-    <w:lvl w:ilvl="2" w:tplc="0409000D" w:tentative="1">
+    <w:lvl w:ilvl="2" w:tplc="0409000D">
       <w:start w:val="1"/>
       <w:numFmt w:val="bullet"/>
       <w:lvlText w:val=""/>
@@ -1535,9 +3855,9 @@
     </w:lvl>
   </w:abstractNum>
   <w:abstractNum w:abstractNumId="1" w15:restartNumberingAfterBreak="0">
-    <w:nsid w:val="7D7A15B9"/>
+    <w:nsid w:val="6C30442D"/>
     <w:multiLevelType w:val="multilevel"/>
-    <w:tmpl w:val="0818ED1A"/>
+    <w:tmpl w:val="A14EDA90"/>
     <w:lvl w:ilvl="0">
       <w:start w:val="1"/>
       <w:numFmt w:val="decimal"/>
@@ -1647,11 +3967,127 @@
       </w:rPr>
     </w:lvl>
   </w:abstractNum>
+  <w:abstractNum w:abstractNumId="2" w15:restartNumberingAfterBreak="0">
+    <w:nsid w:val="7D7A15B9"/>
+    <w:multiLevelType w:val="multilevel"/>
+    <w:tmpl w:val="0818ED1A"/>
+    <w:lvl w:ilvl="0">
+      <w:start w:val="1"/>
+      <w:numFmt w:val="decimal"/>
+      <w:lvlText w:val="%1"/>
+      <w:lvlJc w:val="left"/>
+      <w:pPr>
+        <w:ind w:left="410" w:hanging="410"/>
+      </w:pPr>
+      <w:rPr>
+        <w:rFonts w:hint="default"/>
+      </w:rPr>
+    </w:lvl>
+    <w:lvl w:ilvl="1">
+      <w:start w:val="1"/>
+      <w:numFmt w:val="decimal"/>
+      <w:lvlText w:val="%1-%2"/>
+      <w:lvlJc w:val="left"/>
+      <w:pPr>
+        <w:ind w:left="520" w:hanging="410"/>
+      </w:pPr>
+      <w:rPr>
+        <w:rFonts w:hint="default"/>
+      </w:rPr>
+    </w:lvl>
+    <w:lvl w:ilvl="2">
+      <w:start w:val="1"/>
+      <w:numFmt w:val="decimal"/>
+      <w:lvlText w:val="%1-%2.%3"/>
+      <w:lvlJc w:val="left"/>
+      <w:pPr>
+        <w:ind w:left="940" w:hanging="720"/>
+      </w:pPr>
+      <w:rPr>
+        <w:rFonts w:hint="default"/>
+      </w:rPr>
+    </w:lvl>
+    <w:lvl w:ilvl="3">
+      <w:start w:val="1"/>
+      <w:numFmt w:val="decimal"/>
+      <w:lvlText w:val="%1-%2.%3.%4"/>
+      <w:lvlJc w:val="left"/>
+      <w:pPr>
+        <w:ind w:left="1050" w:hanging="720"/>
+      </w:pPr>
+      <w:rPr>
+        <w:rFonts w:hint="default"/>
+      </w:rPr>
+    </w:lvl>
+    <w:lvl w:ilvl="4">
+      <w:start w:val="1"/>
+      <w:numFmt w:val="decimal"/>
+      <w:lvlText w:val="%1-%2.%3.%4.%5"/>
+      <w:lvlJc w:val="left"/>
+      <w:pPr>
+        <w:ind w:left="1520" w:hanging="1080"/>
+      </w:pPr>
+      <w:rPr>
+        <w:rFonts w:hint="default"/>
+      </w:rPr>
+    </w:lvl>
+    <w:lvl w:ilvl="5">
+      <w:start w:val="1"/>
+      <w:numFmt w:val="decimal"/>
+      <w:lvlText w:val="%1-%2.%3.%4.%5.%6"/>
+      <w:lvlJc w:val="left"/>
+      <w:pPr>
+        <w:ind w:left="1630" w:hanging="1080"/>
+      </w:pPr>
+      <w:rPr>
+        <w:rFonts w:hint="default"/>
+      </w:rPr>
+    </w:lvl>
+    <w:lvl w:ilvl="6">
+      <w:start w:val="1"/>
+      <w:numFmt w:val="decimal"/>
+      <w:lvlText w:val="%1-%2.%3.%4.%5.%6.%7"/>
+      <w:lvlJc w:val="left"/>
+      <w:pPr>
+        <w:ind w:left="2100" w:hanging="1440"/>
+      </w:pPr>
+      <w:rPr>
+        <w:rFonts w:hint="default"/>
+      </w:rPr>
+    </w:lvl>
+    <w:lvl w:ilvl="7">
+      <w:start w:val="1"/>
+      <w:numFmt w:val="decimal"/>
+      <w:lvlText w:val="%1-%2.%3.%4.%5.%6.%7.%8"/>
+      <w:lvlJc w:val="left"/>
+      <w:pPr>
+        <w:ind w:left="2210" w:hanging="1440"/>
+      </w:pPr>
+      <w:rPr>
+        <w:rFonts w:hint="default"/>
+      </w:rPr>
+    </w:lvl>
+    <w:lvl w:ilvl="8">
+      <w:start w:val="1"/>
+      <w:numFmt w:val="decimal"/>
+      <w:lvlText w:val="%1-%2.%3.%4.%5.%6.%7.%8.%9"/>
+      <w:lvlJc w:val="left"/>
+      <w:pPr>
+        <w:ind w:left="2680" w:hanging="1800"/>
+      </w:pPr>
+      <w:rPr>
+        <w:rFonts w:hint="default"/>
+      </w:rPr>
+    </w:lvl>
+  </w:abstractNum>
   <w:num w:numId="1" w16cid:durableId="1582057870">
-    <w:abstractNumId w:val="1"/>
+    <w:abstractNumId w:val="2"/>
   </w:num>
   <w:num w:numId="2" w16cid:durableId="243881975">
     <w:abstractNumId w:val="0"/>
+  </w:num>
+  <w:num w:numId="3" w16cid:durableId="796606463">
+    <w:abstractNumId w:val="1"/>
   </w:num>
 </w:numbering>
 </file>
@@ -2208,6 +4644,65 @@
     <w:semiHidden/>
     <w:rsid w:val="00BA6203"/>
   </w:style>
+  <w:style w:type="paragraph" w:styleId="2">
+    <w:name w:val="toc 2"/>
+    <w:basedOn w:val="a"/>
+    <w:next w:val="a"/>
+    <w:autoRedefine/>
+    <w:uiPriority w:val="39"/>
+    <w:unhideWhenUsed/>
+    <w:rsid w:val="00E87C8F"/>
+    <w:pPr>
+      <w:widowControl/>
+      <w:spacing w:after="100" w:line="259" w:lineRule="auto"/>
+      <w:ind w:left="220"/>
+      <w:jc w:val="left"/>
+    </w:pPr>
+    <w:rPr>
+      <w:rFonts w:cs="Times New Roman"/>
+      <w:kern w:val="0"/>
+      <w:sz w:val="22"/>
+    </w:rPr>
+  </w:style>
+  <w:style w:type="paragraph" w:styleId="11">
+    <w:name w:val="toc 1"/>
+    <w:basedOn w:val="a"/>
+    <w:next w:val="a"/>
+    <w:autoRedefine/>
+    <w:uiPriority w:val="39"/>
+    <w:unhideWhenUsed/>
+    <w:rsid w:val="00E87C8F"/>
+    <w:pPr>
+      <w:widowControl/>
+      <w:spacing w:after="100" w:line="259" w:lineRule="auto"/>
+      <w:jc w:val="left"/>
+    </w:pPr>
+    <w:rPr>
+      <w:rFonts w:cs="Times New Roman"/>
+      <w:kern w:val="0"/>
+      <w:sz w:val="22"/>
+    </w:rPr>
+  </w:style>
+  <w:style w:type="paragraph" w:styleId="3">
+    <w:name w:val="toc 3"/>
+    <w:basedOn w:val="a"/>
+    <w:next w:val="a"/>
+    <w:autoRedefine/>
+    <w:uiPriority w:val="39"/>
+    <w:unhideWhenUsed/>
+    <w:rsid w:val="00E87C8F"/>
+    <w:pPr>
+      <w:widowControl/>
+      <w:spacing w:after="100" w:line="259" w:lineRule="auto"/>
+      <w:ind w:left="440"/>
+      <w:jc w:val="left"/>
+    </w:pPr>
+    <w:rPr>
+      <w:rFonts w:cs="Times New Roman"/>
+      <w:kern w:val="0"/>
+      <w:sz w:val="22"/>
+    </w:rPr>
+  </w:style>
 </w:styles>
 </file>
 

</xml_diff>